<commit_message>
Continue to do the coursera notes
</commit_message>
<xml_diff>
--- a/Introduction to software engineering/Module1.docx
+++ b/Introduction to software engineering/Module1.docx
@@ -231,6 +231,7 @@
       <w:r>
         <w:rPr>
           <w:rFonts w:ascii="Times New Roman" w:hAnsi="Times New Roman" w:cs="Times New Roman"/>
+          <w:noProof/>
         </w:rPr>
         <w:drawing>
           <wp:inline distT="0" distB="0" distL="0" distR="0" wp14:anchorId="5016BBD2" wp14:editId="13303C43">
@@ -381,6 +382,7 @@
       <w:r>
         <w:rPr>
           <w:rFonts w:ascii="Times New Roman" w:hAnsi="Times New Roman" w:cs="Times New Roman"/>
+          <w:noProof/>
         </w:rPr>
         <w:drawing>
           <wp:inline distT="0" distB="0" distL="0" distR="0" wp14:anchorId="3E685432" wp14:editId="4372CB85">
@@ -821,6 +823,3785 @@
           <w:rFonts w:ascii="Times New Roman" w:hAnsi="Times New Roman" w:cs="Times New Roman"/>
         </w:rPr>
       </w:pPr>
+      <w:r>
+        <w:rPr>
+          <w:rFonts w:ascii="Times New Roman" w:hAnsi="Times New Roman" w:cs="Times New Roman"/>
+          <w:sz w:val="32"/>
+          <w:szCs w:val="32"/>
+        </w:rPr>
+        <w:t>Software Versions</w:t>
+      </w:r>
+    </w:p>
+    <w:p>
+      <w:pPr>
+        <w:spacing w:after="0"/>
+        <w:rPr>
+          <w:rFonts w:ascii="Times New Roman" w:hAnsi="Times New Roman" w:cs="Times New Roman"/>
+        </w:rPr>
+      </w:pPr>
+      <w:r>
+        <w:rPr>
+          <w:rFonts w:ascii="Times New Roman" w:hAnsi="Times New Roman" w:cs="Times New Roman"/>
+        </w:rPr>
+        <w:t>You will learn:</w:t>
+      </w:r>
+    </w:p>
+    <w:p>
+      <w:pPr>
+        <w:spacing w:after="0"/>
+        <w:rPr>
+          <w:rFonts w:ascii="Times New Roman" w:hAnsi="Times New Roman" w:cs="Times New Roman"/>
+        </w:rPr>
+      </w:pPr>
+      <w:r>
+        <w:rPr>
+          <w:rFonts w:ascii="Times New Roman" w:hAnsi="Times New Roman" w:cs="Times New Roman"/>
+        </w:rPr>
+        <w:t>Discuss software versions</w:t>
+      </w:r>
+    </w:p>
+    <w:p>
+      <w:pPr>
+        <w:spacing w:after="0"/>
+        <w:rPr>
+          <w:rFonts w:ascii="Times New Roman" w:hAnsi="Times New Roman" w:cs="Times New Roman"/>
+        </w:rPr>
+      </w:pPr>
+      <w:r>
+        <w:rPr>
+          <w:rFonts w:ascii="Times New Roman" w:hAnsi="Times New Roman" w:cs="Times New Roman"/>
+        </w:rPr>
+        <w:t>Identify software versions and numbering</w:t>
+      </w:r>
+    </w:p>
+    <w:p>
+      <w:pPr>
+        <w:spacing w:after="0"/>
+        <w:rPr>
+          <w:rFonts w:ascii="Times New Roman" w:hAnsi="Times New Roman" w:cs="Times New Roman"/>
+        </w:rPr>
+      </w:pPr>
+    </w:p>
+    <w:p>
+      <w:pPr>
+        <w:spacing w:after="0"/>
+        <w:rPr>
+          <w:rFonts w:ascii="Times New Roman" w:hAnsi="Times New Roman" w:cs="Times New Roman"/>
+        </w:rPr>
+      </w:pPr>
+      <w:r>
+        <w:rPr>
+          <w:rFonts w:ascii="Times New Roman" w:hAnsi="Times New Roman" w:cs="Times New Roman"/>
+        </w:rPr>
+        <w:t>Software versions are identified by version numbers, and software users can see which version they are using.</w:t>
+      </w:r>
+    </w:p>
+    <w:p>
+      <w:pPr>
+        <w:spacing w:after="0"/>
+        <w:rPr>
+          <w:rFonts w:ascii="Times New Roman" w:hAnsi="Times New Roman" w:cs="Times New Roman"/>
+        </w:rPr>
+      </w:pPr>
+    </w:p>
+    <w:p>
+      <w:pPr>
+        <w:spacing w:after="0"/>
+        <w:rPr>
+          <w:rFonts w:ascii="Times New Roman" w:hAnsi="Times New Roman" w:cs="Times New Roman"/>
+        </w:rPr>
+      </w:pPr>
+      <w:r>
+        <w:rPr>
+          <w:rFonts w:ascii="Times New Roman" w:hAnsi="Times New Roman" w:cs="Times New Roman"/>
+        </w:rPr>
+        <w:t>They vary in length and share similar info.</w:t>
+      </w:r>
+    </w:p>
+    <w:p>
+      <w:pPr>
+        <w:spacing w:after="0"/>
+        <w:rPr>
+          <w:rFonts w:ascii="Times New Roman" w:hAnsi="Times New Roman" w:cs="Times New Roman"/>
+        </w:rPr>
+      </w:pPr>
+    </w:p>
+    <w:p>
+      <w:pPr>
+        <w:spacing w:after="0"/>
+        <w:rPr>
+          <w:rFonts w:ascii="Times New Roman" w:hAnsi="Times New Roman" w:cs="Times New Roman"/>
+        </w:rPr>
+      </w:pPr>
+      <w:r>
+        <w:rPr>
+          <w:rFonts w:ascii="Times New Roman" w:hAnsi="Times New Roman" w:cs="Times New Roman"/>
+        </w:rPr>
+        <w:t>Version numbers indicate:</w:t>
+      </w:r>
+    </w:p>
+    <w:p>
+      <w:pPr>
+        <w:spacing w:after="0"/>
+        <w:rPr>
+          <w:rFonts w:ascii="Times New Roman" w:hAnsi="Times New Roman" w:cs="Times New Roman"/>
+        </w:rPr>
+      </w:pPr>
+      <w:r>
+        <w:rPr>
+          <w:rFonts w:ascii="Times New Roman" w:hAnsi="Times New Roman" w:cs="Times New Roman"/>
+        </w:rPr>
+        <w:t xml:space="preserve">When the software was released </w:t>
+      </w:r>
+    </w:p>
+    <w:p>
+      <w:pPr>
+        <w:spacing w:after="0"/>
+        <w:rPr>
+          <w:rFonts w:ascii="Times New Roman" w:hAnsi="Times New Roman" w:cs="Times New Roman"/>
+        </w:rPr>
+      </w:pPr>
+      <w:r>
+        <w:rPr>
+          <w:rFonts w:ascii="Times New Roman" w:hAnsi="Times New Roman" w:cs="Times New Roman"/>
+        </w:rPr>
+        <w:t>When it was updated</w:t>
+      </w:r>
+    </w:p>
+    <w:p>
+      <w:pPr>
+        <w:spacing w:after="0"/>
+        <w:rPr>
+          <w:rFonts w:ascii="Times New Roman" w:hAnsi="Times New Roman" w:cs="Times New Roman"/>
+        </w:rPr>
+      </w:pPr>
+      <w:r>
+        <w:rPr>
+          <w:rFonts w:ascii="Times New Roman" w:hAnsi="Times New Roman" w:cs="Times New Roman"/>
+        </w:rPr>
+        <w:t>If any minor changes or fixes were made to the software.</w:t>
+      </w:r>
+    </w:p>
+    <w:p>
+      <w:pPr>
+        <w:spacing w:after="0"/>
+        <w:rPr>
+          <w:rFonts w:ascii="Times New Roman" w:hAnsi="Times New Roman" w:cs="Times New Roman"/>
+        </w:rPr>
+      </w:pPr>
+    </w:p>
+    <w:p>
+      <w:pPr>
+        <w:spacing w:after="0"/>
+        <w:rPr>
+          <w:rFonts w:ascii="Times New Roman" w:hAnsi="Times New Roman" w:cs="Times New Roman"/>
+        </w:rPr>
+      </w:pPr>
+      <w:r>
+        <w:rPr>
+          <w:rFonts w:ascii="Times New Roman" w:hAnsi="Times New Roman" w:cs="Times New Roman"/>
+        </w:rPr>
+        <w:t>Software developers use versioning to keep track of new software updates and patches.</w:t>
+      </w:r>
+    </w:p>
+    <w:p>
+      <w:pPr>
+        <w:spacing w:after="0"/>
+        <w:rPr>
+          <w:rFonts w:ascii="Times New Roman" w:hAnsi="Times New Roman" w:cs="Times New Roman"/>
+        </w:rPr>
+      </w:pPr>
+    </w:p>
+    <w:p>
+      <w:pPr>
+        <w:spacing w:after="0"/>
+        <w:rPr>
+          <w:rFonts w:ascii="Times New Roman" w:hAnsi="Times New Roman" w:cs="Times New Roman"/>
+        </w:rPr>
+      </w:pPr>
+      <w:r>
+        <w:rPr>
+          <w:rFonts w:ascii="Times New Roman" w:hAnsi="Times New Roman" w:cs="Times New Roman"/>
+        </w:rPr>
+        <w:t>Version number can be displayed in different ways:</w:t>
+      </w:r>
+    </w:p>
+    <w:p>
+      <w:pPr>
+        <w:spacing w:after="0"/>
+        <w:rPr>
+          <w:rFonts w:ascii="Times New Roman" w:hAnsi="Times New Roman" w:cs="Times New Roman"/>
+        </w:rPr>
+      </w:pPr>
+      <w:r>
+        <w:rPr>
+          <w:rFonts w:ascii="Times New Roman" w:hAnsi="Times New Roman" w:cs="Times New Roman"/>
+        </w:rPr>
+        <w:t>Version numbers can be short or long, with 2,3 or 4 sets</w:t>
+      </w:r>
+    </w:p>
+    <w:p>
+      <w:pPr>
+        <w:spacing w:after="0"/>
+        <w:rPr>
+          <w:rFonts w:ascii="Times New Roman" w:hAnsi="Times New Roman" w:cs="Times New Roman"/>
+        </w:rPr>
+      </w:pPr>
+      <w:r>
+        <w:rPr>
+          <w:rFonts w:ascii="Times New Roman" w:hAnsi="Times New Roman" w:cs="Times New Roman"/>
+        </w:rPr>
+        <w:t>Each number set is divided by a period</w:t>
+      </w:r>
+    </w:p>
+    <w:p>
+      <w:pPr>
+        <w:spacing w:after="0"/>
+        <w:rPr>
+          <w:rFonts w:ascii="Times New Roman" w:hAnsi="Times New Roman" w:cs="Times New Roman"/>
+        </w:rPr>
+      </w:pPr>
+      <w:r>
+        <w:rPr>
+          <w:rFonts w:ascii="Times New Roman" w:hAnsi="Times New Roman" w:cs="Times New Roman"/>
+        </w:rPr>
+        <w:t>An application with a 1.0 version number indicates the first release.</w:t>
+      </w:r>
+    </w:p>
+    <w:p>
+      <w:pPr>
+        <w:spacing w:after="0"/>
+        <w:rPr>
+          <w:rFonts w:ascii="Times New Roman" w:hAnsi="Times New Roman" w:cs="Times New Roman"/>
+        </w:rPr>
+      </w:pPr>
+      <w:r>
+        <w:rPr>
+          <w:rFonts w:ascii="Times New Roman" w:hAnsi="Times New Roman" w:cs="Times New Roman"/>
+        </w:rPr>
+        <w:t>Software with many releases and updates will have a larger number</w:t>
+      </w:r>
+    </w:p>
+    <w:p>
+      <w:pPr>
+        <w:spacing w:after="0"/>
+        <w:rPr>
+          <w:rFonts w:ascii="Times New Roman" w:hAnsi="Times New Roman" w:cs="Times New Roman"/>
+        </w:rPr>
+      </w:pPr>
+      <w:r>
+        <w:rPr>
+          <w:rFonts w:ascii="Times New Roman" w:hAnsi="Times New Roman" w:cs="Times New Roman"/>
+        </w:rPr>
+        <w:t>Some use dates for versioning such as ubuntu Linux version 18.04.2 released in 2018 April with a change shown in the third number set.</w:t>
+      </w:r>
+    </w:p>
+    <w:p>
+      <w:pPr>
+        <w:spacing w:after="0"/>
+        <w:rPr>
+          <w:rFonts w:ascii="Times New Roman" w:hAnsi="Times New Roman" w:cs="Times New Roman"/>
+        </w:rPr>
+      </w:pPr>
+    </w:p>
+    <w:p>
+      <w:pPr>
+        <w:spacing w:after="0"/>
+        <w:rPr>
+          <w:rFonts w:ascii="Times New Roman" w:hAnsi="Times New Roman" w:cs="Times New Roman"/>
+        </w:rPr>
+      </w:pPr>
+      <w:r>
+        <w:rPr>
+          <w:rFonts w:ascii="Times New Roman" w:hAnsi="Times New Roman" w:cs="Times New Roman"/>
+        </w:rPr>
+        <w:t>What does these numbers mean?</w:t>
+      </w:r>
+    </w:p>
+    <w:p>
+      <w:pPr>
+        <w:spacing w:after="0"/>
+        <w:rPr>
+          <w:rFonts w:ascii="Times New Roman" w:hAnsi="Times New Roman" w:cs="Times New Roman"/>
+        </w:rPr>
+      </w:pPr>
+      <w:r>
+        <w:rPr>
+          <w:rFonts w:ascii="Times New Roman" w:hAnsi="Times New Roman" w:cs="Times New Roman"/>
+        </w:rPr>
+        <w:t>First number indicates big releases such as new release.</w:t>
+      </w:r>
+    </w:p>
+    <w:p>
+      <w:pPr>
+        <w:spacing w:after="0"/>
+        <w:rPr>
+          <w:rFonts w:ascii="Times New Roman" w:hAnsi="Times New Roman" w:cs="Times New Roman"/>
+        </w:rPr>
+      </w:pPr>
+      <w:r>
+        <w:rPr>
+          <w:rFonts w:ascii="Times New Roman" w:hAnsi="Times New Roman" w:cs="Times New Roman"/>
+        </w:rPr>
+        <w:t>Second number indicates that minor changes were made to a piece of the software.</w:t>
+      </w:r>
+    </w:p>
+    <w:p>
+      <w:pPr>
+        <w:spacing w:after="0"/>
+        <w:rPr>
+          <w:rFonts w:ascii="Times New Roman" w:hAnsi="Times New Roman" w:cs="Times New Roman"/>
+        </w:rPr>
+      </w:pPr>
+      <w:r>
+        <w:rPr>
+          <w:rFonts w:ascii="Times New Roman" w:hAnsi="Times New Roman" w:cs="Times New Roman"/>
+        </w:rPr>
+        <w:t>The third is the version number indicates patches or minor fixes</w:t>
+      </w:r>
+    </w:p>
+    <w:p>
+      <w:pPr>
+        <w:spacing w:after="0"/>
+        <w:rPr>
+          <w:rFonts w:ascii="Times New Roman" w:hAnsi="Times New Roman" w:cs="Times New Roman"/>
+        </w:rPr>
+      </w:pPr>
+      <w:r>
+        <w:rPr>
+          <w:rFonts w:ascii="Times New Roman" w:hAnsi="Times New Roman" w:cs="Times New Roman"/>
+        </w:rPr>
+        <w:t xml:space="preserve">The fourth number indicates build numbers, build dates and less significant changes for example </w:t>
+      </w:r>
+    </w:p>
+    <w:p>
+      <w:pPr>
+        <w:spacing w:after="0"/>
+        <w:rPr>
+          <w:rFonts w:ascii="Times New Roman" w:hAnsi="Times New Roman" w:cs="Times New Roman"/>
+        </w:rPr>
+      </w:pPr>
+      <w:r>
+        <w:rPr>
+          <w:rFonts w:ascii="Times New Roman" w:hAnsi="Times New Roman" w:cs="Times New Roman"/>
+        </w:rPr>
+        <w:t>Version 9.1.33.6</w:t>
+      </w:r>
+    </w:p>
+    <w:p>
+      <w:pPr>
+        <w:rPr>
+          <w:rFonts w:ascii="Times New Roman" w:hAnsi="Times New Roman" w:cs="Times New Roman"/>
+        </w:rPr>
+      </w:pPr>
+      <w:r>
+        <w:rPr>
+          <w:rFonts w:ascii="Times New Roman" w:hAnsi="Times New Roman" w:cs="Times New Roman"/>
+        </w:rPr>
+        <w:lastRenderedPageBreak/>
+        <w:t>Look for setting or help and see you will see version</w:t>
+      </w:r>
+    </w:p>
+    <w:p>
+      <w:pPr>
+        <w:rPr>
+          <w:rFonts w:ascii="Times New Roman" w:hAnsi="Times New Roman" w:cs="Times New Roman"/>
+        </w:rPr>
+      </w:pPr>
+      <w:r>
+        <w:rPr>
+          <w:rFonts w:ascii="Times New Roman" w:hAnsi="Times New Roman" w:cs="Times New Roman"/>
+        </w:rPr>
+        <w:t>It can be useful when checking version if its old or newer</w:t>
+      </w:r>
+    </w:p>
+    <w:p>
+      <w:pPr>
+        <w:rPr>
+          <w:rFonts w:ascii="Times New Roman" w:hAnsi="Times New Roman" w:cs="Times New Roman"/>
+        </w:rPr>
+      </w:pPr>
+      <w:r>
+        <w:rPr>
+          <w:rFonts w:ascii="Times New Roman" w:hAnsi="Times New Roman" w:cs="Times New Roman"/>
+        </w:rPr>
+        <w:t>To checks whether it is compatible with newer or older models</w:t>
+      </w:r>
+    </w:p>
+    <w:p>
+      <w:pPr>
+        <w:rPr>
+          <w:rFonts w:ascii="Times New Roman" w:hAnsi="Times New Roman" w:cs="Times New Roman"/>
+        </w:rPr>
+      </w:pPr>
+      <w:r>
+        <w:rPr>
+          <w:rFonts w:ascii="Times New Roman" w:hAnsi="Times New Roman" w:cs="Times New Roman"/>
+        </w:rPr>
+        <w:t>Troubleshoot compatibility issues by viewing the software version.</w:t>
+      </w:r>
+    </w:p>
+    <w:p>
+      <w:pPr>
+        <w:rPr>
+          <w:rFonts w:ascii="Times New Roman" w:hAnsi="Times New Roman" w:cs="Times New Roman"/>
+        </w:rPr>
+      </w:pPr>
+      <w:r>
+        <w:rPr>
+          <w:rFonts w:ascii="Times New Roman" w:hAnsi="Times New Roman" w:cs="Times New Roman"/>
+        </w:rPr>
+        <w:t>Some software needs update to newer version with is compatible.</w:t>
+      </w:r>
+    </w:p>
+    <w:p>
+      <w:pPr>
+        <w:rPr>
+          <w:rFonts w:ascii="Times New Roman" w:hAnsi="Times New Roman" w:cs="Times New Roman"/>
+        </w:rPr>
+      </w:pPr>
+      <w:r>
+        <w:rPr>
+          <w:rFonts w:ascii="Times New Roman" w:hAnsi="Times New Roman" w:cs="Times New Roman"/>
+        </w:rPr>
+        <w:t>Backward-compatible</w:t>
+      </w:r>
+      <w:r>
+        <w:rPr>
+          <w:rFonts w:ascii="Times New Roman" w:hAnsi="Times New Roman" w:cs="Times New Roman"/>
+        </w:rPr>
+        <w:t xml:space="preserve"> software functions properly with </w:t>
+      </w:r>
+      <w:r>
+        <w:rPr>
+          <w:rFonts w:ascii="Times New Roman" w:hAnsi="Times New Roman" w:cs="Times New Roman"/>
+        </w:rPr>
+        <w:t>older versions of files programs and systems.</w:t>
+      </w:r>
+    </w:p>
+    <w:p>
+      <w:pPr>
+        <w:rPr>
+          <w:rFonts w:ascii="Times New Roman" w:hAnsi="Times New Roman" w:cs="Times New Roman"/>
+        </w:rPr>
+      </w:pPr>
+    </w:p>
+    <w:p>
+      <w:pPr>
+        <w:rPr>
+          <w:rFonts w:ascii="Times New Roman" w:hAnsi="Times New Roman" w:cs="Times New Roman"/>
+          <w:sz w:val="32"/>
+          <w:szCs w:val="32"/>
+        </w:rPr>
+      </w:pPr>
+      <w:r>
+        <w:rPr>
+          <w:rFonts w:ascii="Times New Roman" w:hAnsi="Times New Roman" w:cs="Times New Roman"/>
+          <w:sz w:val="32"/>
+          <w:szCs w:val="32"/>
+        </w:rPr>
+        <w:t>Software Testing</w:t>
+      </w:r>
+    </w:p>
+    <w:p>
+      <w:pPr>
+        <w:rPr>
+          <w:rFonts w:ascii="Times New Roman" w:hAnsi="Times New Roman" w:cs="Times New Roman"/>
+        </w:rPr>
+      </w:pPr>
+      <w:r>
+        <w:rPr>
+          <w:rFonts w:ascii="Times New Roman" w:hAnsi="Times New Roman" w:cs="Times New Roman"/>
+        </w:rPr>
+        <w:t>You will learn to define the term functional, non-functional and regression testing.</w:t>
+      </w:r>
+    </w:p>
+    <w:p>
+      <w:pPr>
+        <w:rPr>
+          <w:rFonts w:ascii="Times New Roman" w:hAnsi="Times New Roman" w:cs="Times New Roman"/>
+        </w:rPr>
+      </w:pPr>
+      <w:r>
+        <w:rPr>
+          <w:rFonts w:ascii="Times New Roman" w:hAnsi="Times New Roman" w:cs="Times New Roman"/>
+        </w:rPr>
+        <w:t>Compare and contrast testing levels.</w:t>
+      </w:r>
+    </w:p>
+    <w:p>
+      <w:pPr>
+        <w:rPr>
+          <w:rFonts w:ascii="Times New Roman" w:hAnsi="Times New Roman" w:cs="Times New Roman"/>
+        </w:rPr>
+      </w:pPr>
+    </w:p>
+    <w:p>
+      <w:pPr>
+        <w:rPr>
+          <w:rFonts w:ascii="Times New Roman" w:hAnsi="Times New Roman" w:cs="Times New Roman"/>
+        </w:rPr>
+      </w:pPr>
+      <w:r>
+        <w:rPr>
+          <w:rFonts w:ascii="Times New Roman" w:hAnsi="Times New Roman" w:cs="Times New Roman"/>
+        </w:rPr>
+        <w:t xml:space="preserve">Software testing is integrating quality checks </w:t>
+      </w:r>
+    </w:p>
+    <w:p>
+      <w:pPr>
+        <w:rPr>
+          <w:rFonts w:ascii="Times New Roman" w:hAnsi="Times New Roman" w:cs="Times New Roman"/>
+        </w:rPr>
+      </w:pPr>
+      <w:r>
+        <w:rPr>
+          <w:rFonts w:ascii="Times New Roman" w:hAnsi="Times New Roman" w:cs="Times New Roman"/>
+        </w:rPr>
+        <w:t>Checks whether it meets stakeholders’ requirements</w:t>
+      </w:r>
+    </w:p>
+    <w:p>
+      <w:pPr>
+        <w:rPr>
+          <w:rFonts w:ascii="Times New Roman" w:hAnsi="Times New Roman" w:cs="Times New Roman"/>
+        </w:rPr>
+      </w:pPr>
+      <w:r>
+        <w:rPr>
+          <w:rFonts w:ascii="Times New Roman" w:hAnsi="Times New Roman" w:cs="Times New Roman"/>
+        </w:rPr>
+        <w:t>Verify the functionality and requirements.</w:t>
+      </w:r>
+    </w:p>
+    <w:p>
+      <w:pPr>
+        <w:rPr>
+          <w:rFonts w:ascii="Times New Roman" w:hAnsi="Times New Roman" w:cs="Times New Roman"/>
+        </w:rPr>
+      </w:pPr>
+      <w:r>
+        <w:rPr>
+          <w:rFonts w:ascii="Times New Roman" w:hAnsi="Times New Roman" w:cs="Times New Roman"/>
+        </w:rPr>
+        <w:t>Tests process contains:</w:t>
+      </w:r>
+    </w:p>
+    <w:p>
+      <w:pPr>
+        <w:pStyle w:val="ListParagraph"/>
+        <w:numPr>
+          <w:ilvl w:val="0"/>
+          <w:numId w:val="1"/>
+        </w:numPr>
+        <w:rPr>
+          <w:rFonts w:ascii="Times New Roman" w:hAnsi="Times New Roman" w:cs="Times New Roman"/>
+        </w:rPr>
+      </w:pPr>
+      <w:r>
+        <w:rPr>
+          <w:rFonts w:ascii="Times New Roman" w:hAnsi="Times New Roman" w:cs="Times New Roman"/>
+        </w:rPr>
+        <w:t>Steps</w:t>
+      </w:r>
+    </w:p>
+    <w:p>
+      <w:pPr>
+        <w:pStyle w:val="ListParagraph"/>
+        <w:numPr>
+          <w:ilvl w:val="0"/>
+          <w:numId w:val="1"/>
+        </w:numPr>
+        <w:rPr>
+          <w:rFonts w:ascii="Times New Roman" w:hAnsi="Times New Roman" w:cs="Times New Roman"/>
+        </w:rPr>
+      </w:pPr>
+      <w:r>
+        <w:rPr>
+          <w:rFonts w:ascii="Times New Roman" w:hAnsi="Times New Roman" w:cs="Times New Roman"/>
+        </w:rPr>
+        <w:t>Inputs</w:t>
+      </w:r>
+    </w:p>
+    <w:p>
+      <w:pPr>
+        <w:pStyle w:val="ListParagraph"/>
+        <w:numPr>
+          <w:ilvl w:val="0"/>
+          <w:numId w:val="1"/>
+        </w:numPr>
+        <w:rPr>
+          <w:rFonts w:ascii="Times New Roman" w:hAnsi="Times New Roman" w:cs="Times New Roman"/>
+        </w:rPr>
+      </w:pPr>
+      <w:r>
+        <w:rPr>
+          <w:rFonts w:ascii="Times New Roman" w:hAnsi="Times New Roman" w:cs="Times New Roman"/>
+        </w:rPr>
+        <w:t>Data</w:t>
+      </w:r>
+    </w:p>
+    <w:p>
+      <w:pPr>
+        <w:pStyle w:val="ListParagraph"/>
+        <w:numPr>
+          <w:ilvl w:val="0"/>
+          <w:numId w:val="1"/>
+        </w:numPr>
+        <w:rPr>
+          <w:rFonts w:ascii="Times New Roman" w:hAnsi="Times New Roman" w:cs="Times New Roman"/>
+        </w:rPr>
+      </w:pPr>
+      <w:r>
+        <w:rPr>
+          <w:rFonts w:ascii="Times New Roman" w:hAnsi="Times New Roman" w:cs="Times New Roman"/>
+        </w:rPr>
+        <w:t>Expected output</w:t>
+      </w:r>
+    </w:p>
+    <w:p>
+      <w:pPr>
+        <w:rPr>
+          <w:rFonts w:ascii="Times New Roman" w:hAnsi="Times New Roman" w:cs="Times New Roman"/>
+        </w:rPr>
+      </w:pPr>
+      <w:r>
+        <w:rPr>
+          <w:rFonts w:ascii="Times New Roman" w:hAnsi="Times New Roman" w:cs="Times New Roman"/>
+        </w:rPr>
+        <w:t>Test cases should always be written</w:t>
+      </w:r>
+    </w:p>
+    <w:p>
+      <w:pPr>
+        <w:rPr>
+          <w:rFonts w:ascii="Times New Roman" w:hAnsi="Times New Roman" w:cs="Times New Roman"/>
+        </w:rPr>
+      </w:pPr>
+      <w:r>
+        <w:rPr>
+          <w:rFonts w:ascii="Times New Roman" w:hAnsi="Times New Roman" w:cs="Times New Roman"/>
+        </w:rPr>
+        <w:t>Three types of testing</w:t>
+      </w:r>
+    </w:p>
+    <w:p>
+      <w:pPr>
+        <w:rPr>
+          <w:rFonts w:ascii="Times New Roman" w:hAnsi="Times New Roman" w:cs="Times New Roman"/>
+        </w:rPr>
+      </w:pPr>
+      <w:r>
+        <w:rPr>
+          <w:rFonts w:ascii="Times New Roman" w:hAnsi="Times New Roman" w:cs="Times New Roman"/>
+        </w:rPr>
+        <w:t>Functional testing</w:t>
+      </w:r>
+    </w:p>
+    <w:p>
+      <w:pPr>
+        <w:pStyle w:val="ListParagraph"/>
+        <w:numPr>
+          <w:ilvl w:val="0"/>
+          <w:numId w:val="1"/>
+        </w:numPr>
+        <w:rPr>
+          <w:rFonts w:ascii="Times New Roman" w:hAnsi="Times New Roman" w:cs="Times New Roman"/>
+        </w:rPr>
+      </w:pPr>
+      <w:r>
+        <w:rPr>
+          <w:rFonts w:ascii="Times New Roman" w:hAnsi="Times New Roman" w:cs="Times New Roman"/>
+        </w:rPr>
+        <w:t>Black box testing: without looking at the source code, it concerns of only the input and corresponding output of the system undertest SUT system under test. It can be done manually</w:t>
+      </w:r>
+    </w:p>
+    <w:p>
+      <w:pPr>
+        <w:rPr>
+          <w:rFonts w:ascii="Times New Roman" w:hAnsi="Times New Roman" w:cs="Times New Roman"/>
+        </w:rPr>
+      </w:pPr>
+      <w:r>
+        <w:rPr>
+          <w:rFonts w:ascii="Times New Roman" w:hAnsi="Times New Roman" w:cs="Times New Roman"/>
+        </w:rPr>
+        <w:t>Purpose: to make sure it is usable and accessible</w:t>
+      </w:r>
+    </w:p>
+    <w:p>
+      <w:pPr>
+        <w:rPr>
+          <w:rFonts w:ascii="Times New Roman" w:hAnsi="Times New Roman" w:cs="Times New Roman"/>
+        </w:rPr>
+      </w:pPr>
+      <w:r>
+        <w:rPr>
+          <w:rFonts w:ascii="Times New Roman" w:hAnsi="Times New Roman" w:cs="Times New Roman"/>
+        </w:rPr>
+        <w:t>For example: if user enters wrong details it the software gives a prompt using appropriate messages.</w:t>
+      </w:r>
+    </w:p>
+    <w:p>
+      <w:pPr>
+        <w:rPr>
+          <w:rFonts w:ascii="Times New Roman" w:hAnsi="Times New Roman" w:cs="Times New Roman"/>
+        </w:rPr>
+      </w:pPr>
+      <w:r>
+        <w:rPr>
+          <w:rFonts w:ascii="Times New Roman" w:hAnsi="Times New Roman" w:cs="Times New Roman"/>
+        </w:rPr>
+        <w:lastRenderedPageBreak/>
+        <w:t>Non-functional testing attributes</w:t>
+      </w:r>
+    </w:p>
+    <w:p>
+      <w:pPr>
+        <w:pStyle w:val="ListParagraph"/>
+        <w:numPr>
+          <w:ilvl w:val="0"/>
+          <w:numId w:val="1"/>
+        </w:numPr>
+        <w:rPr>
+          <w:rFonts w:ascii="Times New Roman" w:hAnsi="Times New Roman" w:cs="Times New Roman"/>
+        </w:rPr>
+      </w:pPr>
+      <w:r>
+        <w:rPr>
+          <w:rFonts w:ascii="Times New Roman" w:hAnsi="Times New Roman" w:cs="Times New Roman"/>
+        </w:rPr>
+        <w:t>Performance</w:t>
+      </w:r>
+    </w:p>
+    <w:p>
+      <w:pPr>
+        <w:pStyle w:val="ListParagraph"/>
+        <w:numPr>
+          <w:ilvl w:val="0"/>
+          <w:numId w:val="1"/>
+        </w:numPr>
+        <w:rPr>
+          <w:rFonts w:ascii="Times New Roman" w:hAnsi="Times New Roman" w:cs="Times New Roman"/>
+        </w:rPr>
+      </w:pPr>
+      <w:r>
+        <w:rPr>
+          <w:rFonts w:ascii="Times New Roman" w:hAnsi="Times New Roman" w:cs="Times New Roman"/>
+        </w:rPr>
+        <w:t>Scalability</w:t>
+      </w:r>
+    </w:p>
+    <w:p>
+      <w:pPr>
+        <w:pStyle w:val="ListParagraph"/>
+        <w:numPr>
+          <w:ilvl w:val="0"/>
+          <w:numId w:val="1"/>
+        </w:numPr>
+        <w:rPr>
+          <w:rFonts w:ascii="Times New Roman" w:hAnsi="Times New Roman" w:cs="Times New Roman"/>
+        </w:rPr>
+      </w:pPr>
+      <w:r>
+        <w:rPr>
+          <w:rFonts w:ascii="Times New Roman" w:hAnsi="Times New Roman" w:cs="Times New Roman"/>
+        </w:rPr>
+        <w:t>Security</w:t>
+      </w:r>
+    </w:p>
+    <w:p>
+      <w:pPr>
+        <w:pStyle w:val="ListParagraph"/>
+        <w:numPr>
+          <w:ilvl w:val="0"/>
+          <w:numId w:val="1"/>
+        </w:numPr>
+        <w:rPr>
+          <w:rFonts w:ascii="Times New Roman" w:hAnsi="Times New Roman" w:cs="Times New Roman"/>
+        </w:rPr>
+      </w:pPr>
+      <w:r>
+        <w:rPr>
+          <w:rFonts w:ascii="Times New Roman" w:hAnsi="Times New Roman" w:cs="Times New Roman"/>
+        </w:rPr>
+        <w:t>Availability</w:t>
+      </w:r>
+    </w:p>
+    <w:p>
+      <w:pPr>
+        <w:rPr>
+          <w:rFonts w:ascii="Times New Roman" w:hAnsi="Times New Roman" w:cs="Times New Roman"/>
+        </w:rPr>
+      </w:pPr>
+      <w:r>
+        <w:rPr>
+          <w:rFonts w:ascii="Times New Roman" w:hAnsi="Times New Roman" w:cs="Times New Roman"/>
+        </w:rPr>
+        <w:t xml:space="preserve">Checks to see if non-functional behaviors </w:t>
+      </w:r>
+      <w:r>
+        <w:rPr>
+          <w:rFonts w:ascii="Times New Roman" w:hAnsi="Times New Roman" w:cs="Times New Roman"/>
+        </w:rPr>
+        <w:t>are</w:t>
+      </w:r>
+      <w:r>
+        <w:rPr>
+          <w:rFonts w:ascii="Times New Roman" w:hAnsi="Times New Roman" w:cs="Times New Roman"/>
+        </w:rPr>
+        <w:t xml:space="preserve"> functioning appropriately.</w:t>
+      </w:r>
+    </w:p>
+    <w:p>
+      <w:pPr>
+        <w:rPr>
+          <w:rFonts w:ascii="Times New Roman" w:hAnsi="Times New Roman" w:cs="Times New Roman"/>
+        </w:rPr>
+      </w:pPr>
+      <w:r>
+        <w:rPr>
+          <w:rFonts w:ascii="Times New Roman" w:hAnsi="Times New Roman" w:cs="Times New Roman"/>
+        </w:rPr>
+        <w:t>How to perform non-functional testing:</w:t>
+      </w:r>
+    </w:p>
+    <w:p>
+      <w:pPr>
+        <w:rPr>
+          <w:rFonts w:ascii="Times New Roman" w:hAnsi="Times New Roman" w:cs="Times New Roman"/>
+        </w:rPr>
+      </w:pPr>
+      <w:r>
+        <w:rPr>
+          <w:rFonts w:ascii="Times New Roman" w:hAnsi="Times New Roman" w:cs="Times New Roman"/>
+        </w:rPr>
+        <w:t>It is by asking question:</w:t>
+      </w:r>
+    </w:p>
+    <w:p>
+      <w:pPr>
+        <w:pStyle w:val="ListParagraph"/>
+        <w:numPr>
+          <w:ilvl w:val="0"/>
+          <w:numId w:val="1"/>
+        </w:numPr>
+        <w:rPr>
+          <w:rFonts w:ascii="Times New Roman" w:hAnsi="Times New Roman" w:cs="Times New Roman"/>
+        </w:rPr>
+      </w:pPr>
+      <w:r>
+        <w:rPr>
+          <w:rFonts w:ascii="Times New Roman" w:hAnsi="Times New Roman" w:cs="Times New Roman"/>
+        </w:rPr>
+        <w:t>How does the application behave under stress?</w:t>
+      </w:r>
+    </w:p>
+    <w:p>
+      <w:pPr>
+        <w:pStyle w:val="ListParagraph"/>
+        <w:numPr>
+          <w:ilvl w:val="0"/>
+          <w:numId w:val="1"/>
+        </w:numPr>
+        <w:rPr>
+          <w:rFonts w:ascii="Times New Roman" w:hAnsi="Times New Roman" w:cs="Times New Roman"/>
+        </w:rPr>
+      </w:pPr>
+      <w:r>
+        <w:rPr>
+          <w:rFonts w:ascii="Times New Roman" w:hAnsi="Times New Roman" w:cs="Times New Roman"/>
+        </w:rPr>
+        <w:t>What happens when many users log in at the same time</w:t>
+      </w:r>
+      <w:r>
+        <w:rPr>
+          <w:rFonts w:ascii="Times New Roman" w:hAnsi="Times New Roman" w:cs="Times New Roman"/>
+        </w:rPr>
+        <w:t>?</w:t>
+      </w:r>
+    </w:p>
+    <w:p>
+      <w:pPr>
+        <w:pStyle w:val="ListParagraph"/>
+        <w:numPr>
+          <w:ilvl w:val="0"/>
+          <w:numId w:val="1"/>
+        </w:numPr>
+        <w:rPr>
+          <w:rFonts w:ascii="Times New Roman" w:hAnsi="Times New Roman" w:cs="Times New Roman"/>
+        </w:rPr>
+      </w:pPr>
+      <w:r>
+        <w:rPr>
+          <w:rFonts w:ascii="Times New Roman" w:hAnsi="Times New Roman" w:cs="Times New Roman"/>
+        </w:rPr>
+        <w:t xml:space="preserve">Are the instructions </w:t>
+      </w:r>
+      <w:r>
+        <w:rPr>
+          <w:rFonts w:ascii="Times New Roman" w:hAnsi="Times New Roman" w:cs="Times New Roman"/>
+        </w:rPr>
+        <w:t>consistent</w:t>
+      </w:r>
+      <w:r>
+        <w:rPr>
+          <w:rFonts w:ascii="Times New Roman" w:hAnsi="Times New Roman" w:cs="Times New Roman"/>
+        </w:rPr>
+        <w:t xml:space="preserve"> with behavior?</w:t>
+      </w:r>
+    </w:p>
+    <w:p>
+      <w:pPr>
+        <w:pStyle w:val="ListParagraph"/>
+        <w:numPr>
+          <w:ilvl w:val="0"/>
+          <w:numId w:val="1"/>
+        </w:numPr>
+        <w:rPr>
+          <w:rFonts w:ascii="Times New Roman" w:hAnsi="Times New Roman" w:cs="Times New Roman"/>
+        </w:rPr>
+      </w:pPr>
+      <w:r>
+        <w:rPr>
+          <w:rFonts w:ascii="Times New Roman" w:hAnsi="Times New Roman" w:cs="Times New Roman"/>
+        </w:rPr>
+        <w:t>How does the application behave under different OS</w:t>
+      </w:r>
+      <w:r>
+        <w:rPr>
+          <w:rFonts w:ascii="Times New Roman" w:hAnsi="Times New Roman" w:cs="Times New Roman"/>
+        </w:rPr>
+        <w:t>?</w:t>
+      </w:r>
+    </w:p>
+    <w:p>
+      <w:pPr>
+        <w:pStyle w:val="ListParagraph"/>
+        <w:numPr>
+          <w:ilvl w:val="0"/>
+          <w:numId w:val="1"/>
+        </w:numPr>
+        <w:rPr>
+          <w:rFonts w:ascii="Times New Roman" w:hAnsi="Times New Roman" w:cs="Times New Roman"/>
+        </w:rPr>
+      </w:pPr>
+      <w:r>
+        <w:rPr>
+          <w:rFonts w:ascii="Times New Roman" w:hAnsi="Times New Roman" w:cs="Times New Roman"/>
+        </w:rPr>
+        <w:t>How does the application handle disaster recovery</w:t>
+      </w:r>
+    </w:p>
+    <w:p>
+      <w:pPr>
+        <w:pStyle w:val="ListParagraph"/>
+        <w:numPr>
+          <w:ilvl w:val="0"/>
+          <w:numId w:val="1"/>
+        </w:numPr>
+        <w:rPr>
+          <w:rFonts w:ascii="Times New Roman" w:hAnsi="Times New Roman" w:cs="Times New Roman"/>
+        </w:rPr>
+      </w:pPr>
+      <w:r>
+        <w:rPr>
+          <w:rFonts w:ascii="Times New Roman" w:hAnsi="Times New Roman" w:cs="Times New Roman"/>
+        </w:rPr>
+        <w:t>How secure is the application?</w:t>
+      </w:r>
+    </w:p>
+    <w:p>
+      <w:pPr>
+        <w:rPr>
+          <w:rFonts w:ascii="Times New Roman" w:hAnsi="Times New Roman" w:cs="Times New Roman"/>
+        </w:rPr>
+      </w:pPr>
+    </w:p>
+    <w:p>
+      <w:pPr>
+        <w:rPr>
+          <w:rFonts w:ascii="Times New Roman" w:hAnsi="Times New Roman" w:cs="Times New Roman"/>
+        </w:rPr>
+      </w:pPr>
+      <w:r>
+        <w:rPr>
+          <w:rFonts w:ascii="Times New Roman" w:hAnsi="Times New Roman" w:cs="Times New Roman"/>
+        </w:rPr>
+        <w:t>Regression testing</w:t>
+      </w:r>
+    </w:p>
+    <w:p>
+      <w:pPr>
+        <w:rPr>
+          <w:rFonts w:ascii="Times New Roman" w:hAnsi="Times New Roman" w:cs="Times New Roman"/>
+        </w:rPr>
+      </w:pPr>
+      <w:r>
+        <w:rPr>
+          <w:rFonts w:ascii="Times New Roman" w:hAnsi="Times New Roman" w:cs="Times New Roman"/>
+        </w:rPr>
+        <w:t>Confirms changes don’t break the application</w:t>
+      </w:r>
+    </w:p>
+    <w:p>
+      <w:pPr>
+        <w:rPr>
+          <w:rFonts w:ascii="Times New Roman" w:hAnsi="Times New Roman" w:cs="Times New Roman"/>
+        </w:rPr>
+      </w:pPr>
+      <w:r>
+        <w:rPr>
+          <w:rFonts w:ascii="Times New Roman" w:hAnsi="Times New Roman" w:cs="Times New Roman"/>
+        </w:rPr>
+        <w:t>Occurs after fixes</w:t>
+      </w:r>
+    </w:p>
+    <w:p>
+      <w:pPr>
+        <w:rPr>
+          <w:rFonts w:ascii="Times New Roman" w:hAnsi="Times New Roman" w:cs="Times New Roman"/>
+        </w:rPr>
+      </w:pPr>
+    </w:p>
+    <w:p>
+      <w:pPr>
+        <w:rPr>
+          <w:rFonts w:ascii="Times New Roman" w:hAnsi="Times New Roman" w:cs="Times New Roman"/>
+        </w:rPr>
+      </w:pPr>
+      <w:r>
+        <w:rPr>
+          <w:rFonts w:ascii="Times New Roman" w:hAnsi="Times New Roman" w:cs="Times New Roman"/>
+        </w:rPr>
+        <w:t>It can be challenging and special test cases.</w:t>
+      </w:r>
+    </w:p>
+    <w:p>
+      <w:pPr>
+        <w:rPr>
+          <w:rFonts w:ascii="Times New Roman" w:hAnsi="Times New Roman" w:cs="Times New Roman"/>
+        </w:rPr>
+      </w:pPr>
+      <w:r>
+        <w:rPr>
+          <w:rFonts w:ascii="Times New Roman" w:hAnsi="Times New Roman" w:cs="Times New Roman"/>
+        </w:rPr>
+        <w:t>Choose test cases that contain:</w:t>
+      </w:r>
+    </w:p>
+    <w:p>
+      <w:pPr>
+        <w:pStyle w:val="ListParagraph"/>
+        <w:numPr>
+          <w:ilvl w:val="0"/>
+          <w:numId w:val="1"/>
+        </w:numPr>
+        <w:rPr>
+          <w:rFonts w:ascii="Times New Roman" w:hAnsi="Times New Roman" w:cs="Times New Roman"/>
+        </w:rPr>
+      </w:pPr>
+      <w:r>
+        <w:rPr>
+          <w:rFonts w:ascii="Times New Roman" w:hAnsi="Times New Roman" w:cs="Times New Roman"/>
+        </w:rPr>
+        <w:t xml:space="preserve">Frequent defects </w:t>
+      </w:r>
+    </w:p>
+    <w:p>
+      <w:pPr>
+        <w:pStyle w:val="ListParagraph"/>
+        <w:numPr>
+          <w:ilvl w:val="0"/>
+          <w:numId w:val="1"/>
+        </w:numPr>
+        <w:rPr>
+          <w:rFonts w:ascii="Times New Roman" w:hAnsi="Times New Roman" w:cs="Times New Roman"/>
+        </w:rPr>
+      </w:pPr>
+      <w:r>
+        <w:rPr>
+          <w:rFonts w:ascii="Times New Roman" w:hAnsi="Times New Roman" w:cs="Times New Roman"/>
+        </w:rPr>
+        <w:t>Frequently used functionality</w:t>
+      </w:r>
+    </w:p>
+    <w:p>
+      <w:pPr>
+        <w:pStyle w:val="ListParagraph"/>
+        <w:numPr>
+          <w:ilvl w:val="0"/>
+          <w:numId w:val="1"/>
+        </w:numPr>
+        <w:rPr>
+          <w:rFonts w:ascii="Times New Roman" w:hAnsi="Times New Roman" w:cs="Times New Roman"/>
+        </w:rPr>
+      </w:pPr>
+      <w:r>
+        <w:rPr>
+          <w:rFonts w:ascii="Times New Roman" w:hAnsi="Times New Roman" w:cs="Times New Roman"/>
+        </w:rPr>
+        <w:t>Features with recent changes</w:t>
+      </w:r>
+    </w:p>
+    <w:p>
+      <w:pPr>
+        <w:pStyle w:val="ListParagraph"/>
+        <w:numPr>
+          <w:ilvl w:val="0"/>
+          <w:numId w:val="1"/>
+        </w:numPr>
+        <w:rPr>
+          <w:rFonts w:ascii="Times New Roman" w:hAnsi="Times New Roman" w:cs="Times New Roman"/>
+        </w:rPr>
+      </w:pPr>
+      <w:r>
+        <w:rPr>
+          <w:rFonts w:ascii="Times New Roman" w:hAnsi="Times New Roman" w:cs="Times New Roman"/>
+        </w:rPr>
+        <w:t xml:space="preserve">Complex cases </w:t>
+      </w:r>
+    </w:p>
+    <w:p>
+      <w:pPr>
+        <w:pStyle w:val="ListParagraph"/>
+        <w:numPr>
+          <w:ilvl w:val="0"/>
+          <w:numId w:val="1"/>
+        </w:numPr>
+        <w:rPr>
+          <w:rFonts w:ascii="Times New Roman" w:hAnsi="Times New Roman" w:cs="Times New Roman"/>
+        </w:rPr>
+      </w:pPr>
+      <w:r>
+        <w:rPr>
+          <w:rFonts w:ascii="Times New Roman" w:hAnsi="Times New Roman" w:cs="Times New Roman"/>
+        </w:rPr>
+        <w:t xml:space="preserve">Edge cases </w:t>
+      </w:r>
+    </w:p>
+    <w:p>
+      <w:pPr>
+        <w:pStyle w:val="ListParagraph"/>
+        <w:numPr>
+          <w:ilvl w:val="0"/>
+          <w:numId w:val="1"/>
+        </w:numPr>
+        <w:rPr>
+          <w:rFonts w:ascii="Times New Roman" w:hAnsi="Times New Roman" w:cs="Times New Roman"/>
+        </w:rPr>
+      </w:pPr>
+      <w:r>
+        <w:rPr>
+          <w:rFonts w:ascii="Times New Roman" w:hAnsi="Times New Roman" w:cs="Times New Roman"/>
+        </w:rPr>
+        <w:t>Randomly successful or failed cases.</w:t>
+      </w:r>
+    </w:p>
+    <w:p>
+      <w:pPr>
+        <w:rPr>
+          <w:rFonts w:ascii="Times New Roman" w:hAnsi="Times New Roman" w:cs="Times New Roman"/>
+        </w:rPr>
+      </w:pPr>
+    </w:p>
+    <w:p>
+      <w:pPr>
+        <w:rPr>
+          <w:rFonts w:ascii="Times New Roman" w:hAnsi="Times New Roman" w:cs="Times New Roman"/>
+        </w:rPr>
+      </w:pPr>
+    </w:p>
+    <w:p>
+      <w:pPr>
+        <w:rPr>
+          <w:rFonts w:ascii="Times New Roman" w:hAnsi="Times New Roman" w:cs="Times New Roman"/>
+        </w:rPr>
+      </w:pPr>
+    </w:p>
+    <w:p>
+      <w:pPr>
+        <w:rPr>
+          <w:rFonts w:ascii="Times New Roman" w:hAnsi="Times New Roman" w:cs="Times New Roman"/>
+        </w:rPr>
+      </w:pPr>
+    </w:p>
+    <w:p>
+      <w:pPr>
+        <w:rPr>
+          <w:rFonts w:ascii="Times New Roman" w:hAnsi="Times New Roman" w:cs="Times New Roman"/>
+        </w:rPr>
+      </w:pPr>
+      <w:r>
+        <w:rPr>
+          <w:rFonts w:ascii="Times New Roman" w:hAnsi="Times New Roman" w:cs="Times New Roman"/>
+        </w:rPr>
+        <w:lastRenderedPageBreak/>
+        <w:t>Testing levels</w:t>
+      </w:r>
+    </w:p>
+    <w:p>
+      <w:pPr>
+        <w:rPr>
+          <w:rFonts w:ascii="Times New Roman" w:hAnsi="Times New Roman" w:cs="Times New Roman"/>
+        </w:rPr>
+      </w:pPr>
+      <w:r>
+        <w:rPr>
+          <w:rFonts w:ascii="Times New Roman" w:hAnsi="Times New Roman" w:cs="Times New Roman"/>
+        </w:rPr>
+        <w:t>There are 4 testing levels</w:t>
+      </w:r>
+    </w:p>
+    <w:p>
+      <w:pPr>
+        <w:rPr>
+          <w:rFonts w:ascii="Times New Roman" w:hAnsi="Times New Roman" w:cs="Times New Roman"/>
+        </w:rPr>
+      </w:pPr>
+      <w:r>
+        <w:rPr>
+          <w:rFonts w:ascii="Times New Roman" w:hAnsi="Times New Roman" w:cs="Times New Roman"/>
+          <w:noProof/>
+        </w:rPr>
+        <w:drawing>
+          <wp:inline distT="0" distB="0" distL="0" distR="0" wp14:anchorId="078C39B8" wp14:editId="298F0211">
+            <wp:extent cx="2034716" cy="2255715"/>
+            <wp:effectExtent l="0" t="0" r="3810" b="0"/>
+            <wp:docPr id="485254567" name="Picture 1"/>
+            <wp:cNvGraphicFramePr>
+              <a:graphicFrameLocks xmlns:a="http://schemas.openxmlformats.org/drawingml/2006/main" noChangeAspect="1"/>
+            </wp:cNvGraphicFramePr>
+            <a:graphic xmlns:a="http://schemas.openxmlformats.org/drawingml/2006/main">
+              <a:graphicData uri="http://schemas.openxmlformats.org/drawingml/2006/picture">
+                <pic:pic xmlns:pic="http://schemas.openxmlformats.org/drawingml/2006/picture">
+                  <pic:nvPicPr>
+                    <pic:cNvPr id="485254567" name=""/>
+                    <pic:cNvPicPr/>
+                  </pic:nvPicPr>
+                  <pic:blipFill>
+                    <a:blip r:embed="rId9"/>
+                    <a:stretch>
+                      <a:fillRect/>
+                    </a:stretch>
+                  </pic:blipFill>
+                  <pic:spPr>
+                    <a:xfrm>
+                      <a:off x="0" y="0"/>
+                      <a:ext cx="2034716" cy="2255715"/>
+                    </a:xfrm>
+                    <a:prstGeom prst="rect">
+                      <a:avLst/>
+                    </a:prstGeom>
+                  </pic:spPr>
+                </pic:pic>
+              </a:graphicData>
+            </a:graphic>
+          </wp:inline>
+        </w:drawing>
+      </w:r>
+    </w:p>
+    <w:p>
+      <w:pPr>
+        <w:rPr>
+          <w:rFonts w:ascii="Times New Roman" w:hAnsi="Times New Roman" w:cs="Times New Roman"/>
+        </w:rPr>
+      </w:pPr>
+      <w:r>
+        <w:rPr>
+          <w:rFonts w:ascii="Times New Roman" w:hAnsi="Times New Roman" w:cs="Times New Roman"/>
+        </w:rPr>
+        <w:t>This is because to avoid over testing and overlapping</w:t>
+      </w:r>
+    </w:p>
+    <w:p>
+      <w:pPr>
+        <w:rPr>
+          <w:rFonts w:ascii="Times New Roman" w:hAnsi="Times New Roman" w:cs="Times New Roman"/>
+        </w:rPr>
+      </w:pPr>
+      <w:r>
+        <w:rPr>
+          <w:rFonts w:ascii="Times New Roman" w:hAnsi="Times New Roman" w:cs="Times New Roman"/>
+        </w:rPr>
+        <w:t xml:space="preserve">Unit testing: test a module of code, performed in development phase </w:t>
+      </w:r>
+    </w:p>
+    <w:p>
+      <w:pPr>
+        <w:rPr>
+          <w:rFonts w:ascii="Times New Roman" w:hAnsi="Times New Roman" w:cs="Times New Roman"/>
+        </w:rPr>
+      </w:pPr>
+      <w:r>
+        <w:rPr>
+          <w:rFonts w:ascii="Times New Roman" w:hAnsi="Times New Roman" w:cs="Times New Roman"/>
+        </w:rPr>
+        <w:t>Eliminate errors before integration with other modules.</w:t>
+      </w:r>
+    </w:p>
+    <w:p>
+      <w:pPr>
+        <w:rPr>
+          <w:rFonts w:ascii="Times New Roman" w:hAnsi="Times New Roman" w:cs="Times New Roman"/>
+        </w:rPr>
+      </w:pPr>
+      <w:r>
+        <w:rPr>
+          <w:rFonts w:ascii="Times New Roman" w:hAnsi="Times New Roman" w:cs="Times New Roman"/>
+        </w:rPr>
+        <w:t>Increases quality of software</w:t>
+      </w:r>
+    </w:p>
+    <w:p>
+      <w:pPr>
+        <w:rPr>
+          <w:rFonts w:ascii="Times New Roman" w:hAnsi="Times New Roman" w:cs="Times New Roman"/>
+        </w:rPr>
+      </w:pPr>
+    </w:p>
+    <w:p>
+      <w:pPr>
+        <w:rPr>
+          <w:rFonts w:ascii="Times New Roman" w:hAnsi="Times New Roman" w:cs="Times New Roman"/>
+        </w:rPr>
+      </w:pPr>
+      <w:r>
+        <w:rPr>
+          <w:rFonts w:ascii="Times New Roman" w:hAnsi="Times New Roman" w:cs="Times New Roman"/>
+        </w:rPr>
+        <w:t>Integration testing</w:t>
+      </w:r>
+    </w:p>
+    <w:p>
+      <w:pPr>
+        <w:rPr>
+          <w:rFonts w:ascii="Times New Roman" w:hAnsi="Times New Roman" w:cs="Times New Roman"/>
+        </w:rPr>
+      </w:pPr>
+      <w:r>
+        <w:rPr>
+          <w:rFonts w:ascii="Times New Roman" w:hAnsi="Times New Roman" w:cs="Times New Roman"/>
+        </w:rPr>
+        <w:t>Identify errors introduces when two or more modules are combined</w:t>
+      </w:r>
+    </w:p>
+    <w:p>
+      <w:pPr>
+        <w:rPr>
+          <w:rFonts w:ascii="Times New Roman" w:hAnsi="Times New Roman" w:cs="Times New Roman"/>
+        </w:rPr>
+      </w:pPr>
+      <w:r>
+        <w:rPr>
+          <w:rFonts w:ascii="Times New Roman" w:hAnsi="Times New Roman" w:cs="Times New Roman"/>
+        </w:rPr>
+        <w:t>Type of black box test</w:t>
+      </w:r>
+    </w:p>
+    <w:p>
+      <w:pPr>
+        <w:rPr>
+          <w:rFonts w:ascii="Times New Roman" w:hAnsi="Times New Roman" w:cs="Times New Roman"/>
+        </w:rPr>
+      </w:pPr>
+      <w:r>
+        <w:rPr>
+          <w:rFonts w:ascii="Times New Roman" w:hAnsi="Times New Roman" w:cs="Times New Roman"/>
+        </w:rPr>
+        <w:t>Occurs after modules are combined into the larger application</w:t>
+      </w:r>
+    </w:p>
+    <w:p>
+      <w:pPr>
+        <w:rPr>
+          <w:rFonts w:ascii="Times New Roman" w:hAnsi="Times New Roman" w:cs="Times New Roman"/>
+        </w:rPr>
+      </w:pPr>
+    </w:p>
+    <w:p>
+      <w:pPr>
+        <w:rPr>
+          <w:rFonts w:ascii="Times New Roman" w:hAnsi="Times New Roman" w:cs="Times New Roman"/>
+        </w:rPr>
+      </w:pPr>
+      <w:r>
+        <w:rPr>
+          <w:rFonts w:ascii="Times New Roman" w:hAnsi="Times New Roman" w:cs="Times New Roman"/>
+        </w:rPr>
+        <w:t>Occurs when unit of codes interacts with each other</w:t>
+      </w:r>
+    </w:p>
+    <w:p>
+      <w:pPr>
+        <w:rPr>
+          <w:rFonts w:ascii="Times New Roman" w:hAnsi="Times New Roman" w:cs="Times New Roman"/>
+        </w:rPr>
+      </w:pPr>
+      <w:r>
+        <w:rPr>
+          <w:rFonts w:ascii="Times New Roman" w:hAnsi="Times New Roman" w:cs="Times New Roman"/>
+          <w:noProof/>
+        </w:rPr>
+        <w:drawing>
+          <wp:inline distT="0" distB="0" distL="0" distR="0" wp14:anchorId="119459DC" wp14:editId="5C460B8F">
+            <wp:extent cx="3649980" cy="1484169"/>
+            <wp:effectExtent l="0" t="0" r="7620" b="1905"/>
+            <wp:docPr id="1242926087" name="Picture 1"/>
+            <wp:cNvGraphicFramePr>
+              <a:graphicFrameLocks xmlns:a="http://schemas.openxmlformats.org/drawingml/2006/main" noChangeAspect="1"/>
+            </wp:cNvGraphicFramePr>
+            <a:graphic xmlns:a="http://schemas.openxmlformats.org/drawingml/2006/main">
+              <a:graphicData uri="http://schemas.openxmlformats.org/drawingml/2006/picture">
+                <pic:pic xmlns:pic="http://schemas.openxmlformats.org/drawingml/2006/picture">
+                  <pic:nvPicPr>
+                    <pic:cNvPr id="1242926087" name=""/>
+                    <pic:cNvPicPr/>
+                  </pic:nvPicPr>
+                  <pic:blipFill>
+                    <a:blip r:embed="rId10"/>
+                    <a:stretch>
+                      <a:fillRect/>
+                    </a:stretch>
+                  </pic:blipFill>
+                  <pic:spPr>
+                    <a:xfrm>
+                      <a:off x="0" y="0"/>
+                      <a:ext cx="3653180" cy="1485470"/>
+                    </a:xfrm>
+                    <a:prstGeom prst="rect">
+                      <a:avLst/>
+                    </a:prstGeom>
+                  </pic:spPr>
+                </pic:pic>
+              </a:graphicData>
+            </a:graphic>
+          </wp:inline>
+        </w:drawing>
+      </w:r>
+    </w:p>
+    <w:p>
+      <w:pPr>
+        <w:rPr>
+          <w:rFonts w:ascii="Times New Roman" w:hAnsi="Times New Roman" w:cs="Times New Roman"/>
+        </w:rPr>
+      </w:pPr>
+    </w:p>
+    <w:p>
+      <w:pPr>
+        <w:rPr>
+          <w:rFonts w:ascii="Times New Roman" w:hAnsi="Times New Roman" w:cs="Times New Roman"/>
+        </w:rPr>
+      </w:pPr>
+      <w:r>
+        <w:rPr>
+          <w:rFonts w:ascii="Times New Roman" w:hAnsi="Times New Roman" w:cs="Times New Roman"/>
+        </w:rPr>
+        <w:lastRenderedPageBreak/>
+        <w:t>System testing is done after integration testing</w:t>
+      </w:r>
+    </w:p>
+    <w:p>
+      <w:pPr>
+        <w:rPr>
+          <w:rFonts w:ascii="Times New Roman" w:hAnsi="Times New Roman" w:cs="Times New Roman"/>
+        </w:rPr>
+      </w:pPr>
+      <w:r>
+        <w:rPr>
+          <w:rFonts w:ascii="Times New Roman" w:hAnsi="Times New Roman" w:cs="Times New Roman"/>
+          <w:noProof/>
+        </w:rPr>
+        <w:drawing>
+          <wp:inline distT="0" distB="0" distL="0" distR="0" wp14:anchorId="3014CF66" wp14:editId="2965585E">
+            <wp:extent cx="5654530" cy="3109229"/>
+            <wp:effectExtent l="0" t="0" r="3810" b="0"/>
+            <wp:docPr id="1360395278" name="Picture 1"/>
+            <wp:cNvGraphicFramePr>
+              <a:graphicFrameLocks xmlns:a="http://schemas.openxmlformats.org/drawingml/2006/main" noChangeAspect="1"/>
+            </wp:cNvGraphicFramePr>
+            <a:graphic xmlns:a="http://schemas.openxmlformats.org/drawingml/2006/main">
+              <a:graphicData uri="http://schemas.openxmlformats.org/drawingml/2006/picture">
+                <pic:pic xmlns:pic="http://schemas.openxmlformats.org/drawingml/2006/picture">
+                  <pic:nvPicPr>
+                    <pic:cNvPr id="1360395278" name=""/>
+                    <pic:cNvPicPr/>
+                  </pic:nvPicPr>
+                  <pic:blipFill>
+                    <a:blip r:embed="rId11"/>
+                    <a:stretch>
+                      <a:fillRect/>
+                    </a:stretch>
+                  </pic:blipFill>
+                  <pic:spPr>
+                    <a:xfrm>
+                      <a:off x="0" y="0"/>
+                      <a:ext cx="5654530" cy="3109229"/>
+                    </a:xfrm>
+                    <a:prstGeom prst="rect">
+                      <a:avLst/>
+                    </a:prstGeom>
+                  </pic:spPr>
+                </pic:pic>
+              </a:graphicData>
+            </a:graphic>
+          </wp:inline>
+        </w:drawing>
+      </w:r>
+    </w:p>
+    <w:p>
+      <w:pPr>
+        <w:rPr>
+          <w:rFonts w:ascii="Times New Roman" w:hAnsi="Times New Roman" w:cs="Times New Roman"/>
+        </w:rPr>
+      </w:pPr>
+    </w:p>
+    <w:p>
+      <w:pPr>
+        <w:rPr>
+          <w:rFonts w:ascii="Times New Roman" w:hAnsi="Times New Roman" w:cs="Times New Roman"/>
+        </w:rPr>
+      </w:pPr>
+      <w:r>
+        <w:rPr>
+          <w:rFonts w:ascii="Times New Roman" w:hAnsi="Times New Roman" w:cs="Times New Roman"/>
+        </w:rPr>
+        <w:t>Acceptance testing</w:t>
+      </w:r>
+    </w:p>
+    <w:p>
+      <w:pPr>
+        <w:rPr>
+          <w:rFonts w:ascii="Times New Roman" w:hAnsi="Times New Roman" w:cs="Times New Roman"/>
+        </w:rPr>
+      </w:pPr>
+      <w:r>
+        <w:rPr>
+          <w:rFonts w:ascii="Times New Roman" w:hAnsi="Times New Roman" w:cs="Times New Roman"/>
+        </w:rPr>
+        <w:t>It determines if it satisfy the users.</w:t>
+      </w:r>
+    </w:p>
+    <w:p>
+      <w:pPr>
+        <w:rPr>
+          <w:rFonts w:ascii="Times New Roman" w:hAnsi="Times New Roman" w:cs="Times New Roman"/>
+        </w:rPr>
+      </w:pPr>
+    </w:p>
+    <w:p>
+      <w:pPr>
+        <w:rPr>
+          <w:rFonts w:ascii="Times New Roman" w:hAnsi="Times New Roman" w:cs="Times New Roman"/>
+          <w:b/>
+          <w:bCs/>
+        </w:rPr>
+      </w:pPr>
+      <w:r>
+        <w:rPr>
+          <w:rFonts w:ascii="Times New Roman" w:hAnsi="Times New Roman" w:cs="Times New Roman"/>
+          <w:b/>
+          <w:bCs/>
+        </w:rPr>
+        <w:t>Software documentation</w:t>
+      </w:r>
+    </w:p>
+    <w:p>
+      <w:pPr>
+        <w:rPr>
+          <w:rFonts w:ascii="Times New Roman" w:hAnsi="Times New Roman" w:cs="Times New Roman"/>
+        </w:rPr>
+      </w:pPr>
+      <w:r>
+        <w:rPr>
+          <w:rFonts w:ascii="Times New Roman" w:hAnsi="Times New Roman" w:cs="Times New Roman"/>
+        </w:rPr>
+        <w:t>you will learn:</w:t>
+      </w:r>
+    </w:p>
+    <w:p>
+      <w:pPr>
+        <w:pStyle w:val="ListParagraph"/>
+        <w:numPr>
+          <w:ilvl w:val="0"/>
+          <w:numId w:val="1"/>
+        </w:numPr>
+        <w:rPr>
+          <w:rFonts w:ascii="Times New Roman" w:hAnsi="Times New Roman" w:cs="Times New Roman"/>
+        </w:rPr>
+      </w:pPr>
+      <w:r>
+        <w:rPr>
+          <w:rFonts w:ascii="Times New Roman" w:hAnsi="Times New Roman" w:cs="Times New Roman"/>
+        </w:rPr>
+        <w:t>list documentation formats</w:t>
+      </w:r>
+    </w:p>
+    <w:p>
+      <w:pPr>
+        <w:pStyle w:val="ListParagraph"/>
+        <w:numPr>
+          <w:ilvl w:val="0"/>
+          <w:numId w:val="1"/>
+        </w:numPr>
+        <w:rPr>
+          <w:rFonts w:ascii="Times New Roman" w:hAnsi="Times New Roman" w:cs="Times New Roman"/>
+        </w:rPr>
+      </w:pPr>
+      <w:r>
+        <w:rPr>
+          <w:rFonts w:ascii="Times New Roman" w:hAnsi="Times New Roman" w:cs="Times New Roman"/>
+        </w:rPr>
+        <w:t>compare and contrast product and process documentation</w:t>
+      </w:r>
+    </w:p>
+    <w:p>
+      <w:pPr>
+        <w:pStyle w:val="ListParagraph"/>
+        <w:numPr>
+          <w:ilvl w:val="0"/>
+          <w:numId w:val="1"/>
+        </w:numPr>
+        <w:rPr>
+          <w:rFonts w:ascii="Times New Roman" w:hAnsi="Times New Roman" w:cs="Times New Roman"/>
+        </w:rPr>
+      </w:pPr>
+      <w:r>
+        <w:rPr>
+          <w:rFonts w:ascii="Times New Roman" w:hAnsi="Times New Roman" w:cs="Times New Roman"/>
+        </w:rPr>
+        <w:t>describe different types of documentation</w:t>
+      </w:r>
+    </w:p>
+    <w:p>
+      <w:pPr>
+        <w:pStyle w:val="ListParagraph"/>
+        <w:numPr>
+          <w:ilvl w:val="0"/>
+          <w:numId w:val="1"/>
+        </w:numPr>
+        <w:rPr>
+          <w:rFonts w:ascii="Times New Roman" w:hAnsi="Times New Roman" w:cs="Times New Roman"/>
+        </w:rPr>
+      </w:pPr>
+      <w:r>
+        <w:rPr>
+          <w:rFonts w:ascii="Times New Roman" w:hAnsi="Times New Roman" w:cs="Times New Roman"/>
+        </w:rPr>
+        <w:t>explain the purpose of standard operating procedures.</w:t>
+      </w:r>
+    </w:p>
+    <w:p>
+      <w:pPr>
+        <w:rPr>
+          <w:rFonts w:ascii="Times New Roman" w:hAnsi="Times New Roman" w:cs="Times New Roman"/>
+        </w:rPr>
+      </w:pPr>
+    </w:p>
+    <w:p>
+      <w:pPr>
+        <w:rPr>
+          <w:rFonts w:ascii="Times New Roman" w:hAnsi="Times New Roman" w:cs="Times New Roman"/>
+        </w:rPr>
+      </w:pPr>
+      <w:r>
+        <w:rPr>
+          <w:rFonts w:ascii="Times New Roman" w:hAnsi="Times New Roman" w:cs="Times New Roman"/>
+        </w:rPr>
+        <w:t>Software documentation:</w:t>
+      </w:r>
+    </w:p>
+    <w:p>
+      <w:pPr>
+        <w:rPr>
+          <w:rFonts w:ascii="Times New Roman" w:hAnsi="Times New Roman" w:cs="Times New Roman"/>
+        </w:rPr>
+      </w:pPr>
+      <w:r>
+        <w:rPr>
+          <w:rFonts w:ascii="Times New Roman" w:hAnsi="Times New Roman" w:cs="Times New Roman"/>
+        </w:rPr>
+        <w:t>It is information about software that describe what the product is and how to use it. This can be:</w:t>
+      </w:r>
+    </w:p>
+    <w:p>
+      <w:pPr>
+        <w:pStyle w:val="ListParagraph"/>
+        <w:numPr>
+          <w:ilvl w:val="0"/>
+          <w:numId w:val="1"/>
+        </w:numPr>
+        <w:rPr>
+          <w:rFonts w:ascii="Times New Roman" w:hAnsi="Times New Roman" w:cs="Times New Roman"/>
+        </w:rPr>
+      </w:pPr>
+      <w:r>
+        <w:rPr>
+          <w:rFonts w:ascii="Times New Roman" w:hAnsi="Times New Roman" w:cs="Times New Roman"/>
+        </w:rPr>
+        <w:t>written assets</w:t>
+      </w:r>
+    </w:p>
+    <w:p>
+      <w:pPr>
+        <w:pStyle w:val="ListParagraph"/>
+        <w:numPr>
+          <w:ilvl w:val="0"/>
+          <w:numId w:val="1"/>
+        </w:numPr>
+        <w:rPr>
+          <w:rFonts w:ascii="Times New Roman" w:hAnsi="Times New Roman" w:cs="Times New Roman"/>
+        </w:rPr>
+      </w:pPr>
+      <w:r>
+        <w:rPr>
+          <w:rFonts w:ascii="Times New Roman" w:hAnsi="Times New Roman" w:cs="Times New Roman"/>
+        </w:rPr>
+        <w:t>video assets</w:t>
+      </w:r>
+    </w:p>
+    <w:p>
+      <w:pPr>
+        <w:pStyle w:val="ListParagraph"/>
+        <w:numPr>
+          <w:ilvl w:val="0"/>
+          <w:numId w:val="1"/>
+        </w:numPr>
+        <w:rPr>
+          <w:rFonts w:ascii="Times New Roman" w:hAnsi="Times New Roman" w:cs="Times New Roman"/>
+        </w:rPr>
+      </w:pPr>
+      <w:r>
+        <w:rPr>
+          <w:rFonts w:ascii="Times New Roman" w:hAnsi="Times New Roman" w:cs="Times New Roman"/>
+        </w:rPr>
+        <w:t>graphical assets</w:t>
+      </w:r>
+    </w:p>
+    <w:p>
+      <w:pPr>
+        <w:rPr>
+          <w:rFonts w:ascii="Times New Roman" w:hAnsi="Times New Roman" w:cs="Times New Roman"/>
+        </w:rPr>
+      </w:pPr>
+      <w:r>
+        <w:rPr>
+          <w:rFonts w:ascii="Times New Roman" w:hAnsi="Times New Roman" w:cs="Times New Roman"/>
+        </w:rPr>
+        <w:t>it is done for end users, stakeholders etc…</w:t>
+      </w:r>
+    </w:p>
+    <w:p>
+      <w:pPr>
+        <w:rPr>
+          <w:rFonts w:ascii="Times New Roman" w:hAnsi="Times New Roman" w:cs="Times New Roman"/>
+        </w:rPr>
+      </w:pPr>
+    </w:p>
+    <w:p>
+      <w:pPr>
+        <w:rPr>
+          <w:rFonts w:ascii="Times New Roman" w:hAnsi="Times New Roman" w:cs="Times New Roman"/>
+        </w:rPr>
+      </w:pPr>
+      <w:r>
+        <w:rPr>
+          <w:rFonts w:ascii="Times New Roman" w:hAnsi="Times New Roman" w:cs="Times New Roman"/>
+        </w:rPr>
+        <w:t>Product vs process documentation</w:t>
+      </w:r>
+    </w:p>
+    <w:p>
+      <w:pPr>
+        <w:rPr>
+          <w:rFonts w:ascii="Times New Roman" w:hAnsi="Times New Roman" w:cs="Times New Roman"/>
+        </w:rPr>
+      </w:pPr>
+      <w:r>
+        <w:rPr>
+          <w:rFonts w:ascii="Times New Roman" w:hAnsi="Times New Roman" w:cs="Times New Roman"/>
+        </w:rPr>
+        <w:t>Product documentation relates to product functionality.</w:t>
+      </w:r>
+    </w:p>
+    <w:p>
+      <w:pPr>
+        <w:rPr>
+          <w:rFonts w:ascii="Times New Roman" w:hAnsi="Times New Roman" w:cs="Times New Roman"/>
+        </w:rPr>
+      </w:pPr>
+      <w:r>
+        <w:rPr>
+          <w:rFonts w:ascii="Times New Roman" w:hAnsi="Times New Roman" w:cs="Times New Roman"/>
+        </w:rPr>
+        <w:t>Process documentation describes how to complete a task.</w:t>
+      </w:r>
+    </w:p>
+    <w:p>
+      <w:pPr>
+        <w:rPr>
+          <w:rFonts w:ascii="Times New Roman" w:hAnsi="Times New Roman" w:cs="Times New Roman"/>
+        </w:rPr>
+      </w:pPr>
+    </w:p>
+    <w:p>
+      <w:pPr>
+        <w:rPr>
+          <w:rFonts w:ascii="Times New Roman" w:hAnsi="Times New Roman" w:cs="Times New Roman"/>
+        </w:rPr>
+      </w:pPr>
+      <w:r>
+        <w:rPr>
+          <w:rFonts w:ascii="Times New Roman" w:hAnsi="Times New Roman" w:cs="Times New Roman"/>
+        </w:rPr>
+        <w:t>Types of documentation</w:t>
+      </w:r>
+    </w:p>
+    <w:p>
+      <w:pPr>
+        <w:pStyle w:val="ListParagraph"/>
+        <w:numPr>
+          <w:ilvl w:val="0"/>
+          <w:numId w:val="2"/>
+        </w:numPr>
+        <w:rPr>
+          <w:rFonts w:ascii="Times New Roman" w:hAnsi="Times New Roman" w:cs="Times New Roman"/>
+        </w:rPr>
+      </w:pPr>
+      <w:r>
+        <w:rPr>
+          <w:rFonts w:ascii="Times New Roman" w:hAnsi="Times New Roman" w:cs="Times New Roman"/>
+        </w:rPr>
+        <w:t>requirements</w:t>
+      </w:r>
+    </w:p>
+    <w:p>
+      <w:pPr>
+        <w:pStyle w:val="ListParagraph"/>
+        <w:numPr>
+          <w:ilvl w:val="0"/>
+          <w:numId w:val="2"/>
+        </w:numPr>
+        <w:rPr>
+          <w:rFonts w:ascii="Times New Roman" w:hAnsi="Times New Roman" w:cs="Times New Roman"/>
+        </w:rPr>
+      </w:pPr>
+      <w:r>
+        <w:rPr>
+          <w:rFonts w:ascii="Times New Roman" w:hAnsi="Times New Roman" w:cs="Times New Roman"/>
+        </w:rPr>
+        <w:t>design</w:t>
+      </w:r>
+    </w:p>
+    <w:p>
+      <w:pPr>
+        <w:pStyle w:val="ListParagraph"/>
+        <w:numPr>
+          <w:ilvl w:val="0"/>
+          <w:numId w:val="2"/>
+        </w:numPr>
+        <w:rPr>
+          <w:rFonts w:ascii="Times New Roman" w:hAnsi="Times New Roman" w:cs="Times New Roman"/>
+        </w:rPr>
+      </w:pPr>
+      <w:r>
+        <w:rPr>
+          <w:rFonts w:ascii="Times New Roman" w:hAnsi="Times New Roman" w:cs="Times New Roman"/>
+        </w:rPr>
+        <w:t xml:space="preserve">technical </w:t>
+      </w:r>
+    </w:p>
+    <w:p>
+      <w:pPr>
+        <w:pStyle w:val="ListParagraph"/>
+        <w:numPr>
+          <w:ilvl w:val="0"/>
+          <w:numId w:val="2"/>
+        </w:numPr>
+        <w:rPr>
+          <w:rFonts w:ascii="Times New Roman" w:hAnsi="Times New Roman" w:cs="Times New Roman"/>
+        </w:rPr>
+      </w:pPr>
+      <w:r>
+        <w:rPr>
+          <w:rFonts w:ascii="Times New Roman" w:hAnsi="Times New Roman" w:cs="Times New Roman"/>
+        </w:rPr>
+        <w:t>QA</w:t>
+      </w:r>
+    </w:p>
+    <w:p>
+      <w:pPr>
+        <w:pStyle w:val="ListParagraph"/>
+        <w:numPr>
+          <w:ilvl w:val="0"/>
+          <w:numId w:val="2"/>
+        </w:numPr>
+        <w:rPr>
+          <w:rFonts w:ascii="Times New Roman" w:hAnsi="Times New Roman" w:cs="Times New Roman"/>
+        </w:rPr>
+      </w:pPr>
+      <w:r>
+        <w:rPr>
+          <w:rFonts w:ascii="Times New Roman" w:hAnsi="Times New Roman" w:cs="Times New Roman"/>
+        </w:rPr>
+        <w:t>User</w:t>
+      </w:r>
+    </w:p>
+    <w:p>
+      <w:pPr>
+        <w:rPr>
+          <w:rFonts w:ascii="Times New Roman" w:hAnsi="Times New Roman" w:cs="Times New Roman"/>
+        </w:rPr>
+      </w:pPr>
+    </w:p>
+    <w:p>
+      <w:pPr>
+        <w:rPr>
+          <w:rFonts w:ascii="Times New Roman" w:hAnsi="Times New Roman" w:cs="Times New Roman"/>
+          <w:b/>
+          <w:bCs/>
+        </w:rPr>
+      </w:pPr>
+      <w:r>
+        <w:rPr>
+          <w:rFonts w:ascii="Times New Roman" w:hAnsi="Times New Roman" w:cs="Times New Roman"/>
+          <w:b/>
+          <w:bCs/>
+        </w:rPr>
+        <w:t>Requirements:</w:t>
+      </w:r>
+    </w:p>
+    <w:p>
+      <w:pPr>
+        <w:rPr>
+          <w:rFonts w:ascii="Times New Roman" w:hAnsi="Times New Roman" w:cs="Times New Roman"/>
+        </w:rPr>
+      </w:pPr>
+      <w:r>
+        <w:rPr>
+          <w:rFonts w:ascii="Times New Roman" w:hAnsi="Times New Roman" w:cs="Times New Roman"/>
+        </w:rPr>
+        <w:t>Written for the development team, including developers, architects, and QA. Describes expected features and functionality.</w:t>
+      </w:r>
+    </w:p>
+    <w:p>
+      <w:pPr>
+        <w:rPr>
+          <w:rFonts w:ascii="Times New Roman" w:hAnsi="Times New Roman" w:cs="Times New Roman"/>
+        </w:rPr>
+      </w:pPr>
+      <w:r>
+        <w:rPr>
+          <w:rFonts w:ascii="Times New Roman" w:hAnsi="Times New Roman" w:cs="Times New Roman"/>
+        </w:rPr>
+        <w:t>Software requirements specifications, system requirements specifications, and user acceptance specifications.</w:t>
+      </w:r>
+    </w:p>
+    <w:p>
+      <w:pPr>
+        <w:rPr>
+          <w:rFonts w:ascii="Times New Roman" w:hAnsi="Times New Roman" w:cs="Times New Roman"/>
+          <w:b/>
+          <w:bCs/>
+        </w:rPr>
+      </w:pPr>
+      <w:r>
+        <w:rPr>
+          <w:rFonts w:ascii="Times New Roman" w:hAnsi="Times New Roman" w:cs="Times New Roman"/>
+          <w:b/>
+          <w:bCs/>
+        </w:rPr>
+        <w:t>Design documentation:</w:t>
+      </w:r>
+    </w:p>
+    <w:p>
+      <w:pPr>
+        <w:rPr>
+          <w:rFonts w:ascii="Times New Roman" w:hAnsi="Times New Roman" w:cs="Times New Roman"/>
+        </w:rPr>
+      </w:pPr>
+      <w:r>
+        <w:rPr>
+          <w:rFonts w:ascii="Times New Roman" w:hAnsi="Times New Roman" w:cs="Times New Roman"/>
+        </w:rPr>
+        <w:t>Written by architects and the development team to explain how the software will be built to meet requirements.</w:t>
+      </w:r>
+    </w:p>
+    <w:p>
+      <w:pPr>
+        <w:rPr>
+          <w:rFonts w:ascii="Times New Roman" w:hAnsi="Times New Roman" w:cs="Times New Roman"/>
+        </w:rPr>
+      </w:pPr>
+      <w:r>
+        <w:rPr>
+          <w:rFonts w:ascii="Times New Roman" w:hAnsi="Times New Roman" w:cs="Times New Roman"/>
+        </w:rPr>
+        <w:t>Consists of both conceptual and technical design documentation.</w:t>
+      </w:r>
+    </w:p>
+    <w:p>
+      <w:pPr>
+        <w:rPr>
+          <w:rFonts w:ascii="Times New Roman" w:hAnsi="Times New Roman" w:cs="Times New Roman"/>
+          <w:b/>
+          <w:bCs/>
+        </w:rPr>
+      </w:pPr>
+      <w:r>
+        <w:rPr>
+          <w:rFonts w:ascii="Times New Roman" w:hAnsi="Times New Roman" w:cs="Times New Roman"/>
+          <w:b/>
+          <w:bCs/>
+        </w:rPr>
+        <w:t>Technical documentation:</w:t>
+      </w:r>
+    </w:p>
+    <w:p>
+      <w:pPr>
+        <w:rPr>
+          <w:rFonts w:ascii="Times New Roman" w:hAnsi="Times New Roman" w:cs="Times New Roman"/>
+        </w:rPr>
+      </w:pPr>
+      <w:r>
+        <w:rPr>
+          <w:rFonts w:ascii="Times New Roman" w:hAnsi="Times New Roman" w:cs="Times New Roman"/>
+        </w:rPr>
+        <w:t>Written in the code to help developers read the code</w:t>
+      </w:r>
+    </w:p>
+    <w:p>
+      <w:pPr>
+        <w:rPr>
+          <w:rFonts w:ascii="Times New Roman" w:hAnsi="Times New Roman" w:cs="Times New Roman"/>
+        </w:rPr>
+      </w:pPr>
+      <w:r>
+        <w:rPr>
+          <w:rFonts w:ascii="Times New Roman" w:hAnsi="Times New Roman" w:cs="Times New Roman"/>
+        </w:rPr>
+        <w:t>Comments embedded in code and working papers that explain how the code works, document the record ideas and thoughts during implementation.</w:t>
+      </w:r>
+    </w:p>
+    <w:p>
+      <w:pPr>
+        <w:rPr>
+          <w:rFonts w:ascii="Times New Roman" w:hAnsi="Times New Roman" w:cs="Times New Roman"/>
+          <w:b/>
+          <w:bCs/>
+        </w:rPr>
+      </w:pPr>
+      <w:r>
+        <w:rPr>
+          <w:rFonts w:ascii="Times New Roman" w:hAnsi="Times New Roman" w:cs="Times New Roman"/>
+          <w:b/>
+          <w:bCs/>
+        </w:rPr>
+        <w:t>Quality assurance documentation:</w:t>
+      </w:r>
+    </w:p>
+    <w:p>
+      <w:pPr>
+        <w:rPr>
+          <w:rFonts w:ascii="Times New Roman" w:hAnsi="Times New Roman" w:cs="Times New Roman"/>
+        </w:rPr>
+      </w:pPr>
+      <w:r>
+        <w:rPr>
+          <w:rFonts w:ascii="Times New Roman" w:hAnsi="Times New Roman" w:cs="Times New Roman"/>
+        </w:rPr>
+        <w:t>Pertains to the testing team’s strategy, progress, and metrics</w:t>
+      </w:r>
+    </w:p>
+    <w:p>
+      <w:pPr>
+        <w:rPr>
+          <w:rFonts w:ascii="Times New Roman" w:hAnsi="Times New Roman" w:cs="Times New Roman"/>
+        </w:rPr>
+      </w:pPr>
+      <w:r>
+        <w:rPr>
+          <w:rFonts w:ascii="Times New Roman" w:hAnsi="Times New Roman" w:cs="Times New Roman"/>
+        </w:rPr>
+        <w:t>Involves test plans, test data, test scenarios, test cases, test strategies, and traceability matrices.</w:t>
+      </w:r>
+    </w:p>
+    <w:p>
+      <w:pPr>
+        <w:rPr>
+          <w:rFonts w:ascii="Times New Roman" w:hAnsi="Times New Roman" w:cs="Times New Roman"/>
+        </w:rPr>
+      </w:pPr>
+    </w:p>
+    <w:p>
+      <w:pPr>
+        <w:rPr>
+          <w:rFonts w:ascii="Times New Roman" w:hAnsi="Times New Roman" w:cs="Times New Roman"/>
+        </w:rPr>
+      </w:pPr>
+    </w:p>
+    <w:p>
+      <w:pPr>
+        <w:rPr>
+          <w:rFonts w:ascii="Times New Roman" w:hAnsi="Times New Roman" w:cs="Times New Roman"/>
+          <w:b/>
+          <w:bCs/>
+        </w:rPr>
+      </w:pPr>
+      <w:r>
+        <w:rPr>
+          <w:rFonts w:ascii="Times New Roman" w:hAnsi="Times New Roman" w:cs="Times New Roman"/>
+          <w:b/>
+          <w:bCs/>
+        </w:rPr>
+        <w:lastRenderedPageBreak/>
+        <w:t>User documentation:</w:t>
+      </w:r>
+    </w:p>
+    <w:p>
+      <w:pPr>
+        <w:rPr>
+          <w:rFonts w:ascii="Times New Roman" w:hAnsi="Times New Roman" w:cs="Times New Roman"/>
+        </w:rPr>
+      </w:pPr>
+      <w:r>
+        <w:rPr>
+          <w:rFonts w:ascii="Times New Roman" w:hAnsi="Times New Roman" w:cs="Times New Roman"/>
+        </w:rPr>
+        <w:t>Intended for end-users to explain how to operate the software or help install and troubleshoot the system.</w:t>
+      </w:r>
+    </w:p>
+    <w:p>
+      <w:pPr>
+        <w:rPr>
+          <w:rFonts w:ascii="Times New Roman" w:hAnsi="Times New Roman" w:cs="Times New Roman"/>
+        </w:rPr>
+      </w:pPr>
+      <w:r>
+        <w:rPr>
+          <w:rFonts w:ascii="Times New Roman" w:hAnsi="Times New Roman" w:cs="Times New Roman"/>
+        </w:rPr>
+        <w:t>Involves FAQs, installation and help guides, tutorials, and user manuals.</w:t>
+      </w:r>
+    </w:p>
+    <w:p>
+      <w:pPr>
+        <w:rPr>
+          <w:rFonts w:ascii="Times New Roman" w:hAnsi="Times New Roman" w:cs="Times New Roman"/>
+        </w:rPr>
+      </w:pPr>
+    </w:p>
+    <w:p>
+      <w:pPr>
+        <w:rPr>
+          <w:rFonts w:ascii="Times New Roman" w:hAnsi="Times New Roman" w:cs="Times New Roman"/>
+          <w:b/>
+          <w:bCs/>
+        </w:rPr>
+      </w:pPr>
+      <w:r>
+        <w:rPr>
+          <w:rFonts w:ascii="Times New Roman" w:hAnsi="Times New Roman" w:cs="Times New Roman"/>
+          <w:b/>
+          <w:bCs/>
+        </w:rPr>
+        <w:t>Standard operating procedures:</w:t>
+      </w:r>
+    </w:p>
+    <w:p>
+      <w:pPr>
+        <w:pStyle w:val="ListParagraph"/>
+        <w:numPr>
+          <w:ilvl w:val="0"/>
+          <w:numId w:val="1"/>
+        </w:numPr>
+        <w:rPr>
+          <w:rFonts w:ascii="Times New Roman" w:hAnsi="Times New Roman" w:cs="Times New Roman"/>
+        </w:rPr>
+      </w:pPr>
+      <w:r>
+        <w:rPr>
+          <w:rFonts w:ascii="Times New Roman" w:hAnsi="Times New Roman" w:cs="Times New Roman"/>
+        </w:rPr>
+        <w:t>Accompanies process documentation.</w:t>
+      </w:r>
+    </w:p>
+    <w:p>
+      <w:pPr>
+        <w:pStyle w:val="ListParagraph"/>
+        <w:numPr>
+          <w:ilvl w:val="0"/>
+          <w:numId w:val="1"/>
+        </w:numPr>
+        <w:rPr>
+          <w:rFonts w:ascii="Times New Roman" w:hAnsi="Times New Roman" w:cs="Times New Roman"/>
+        </w:rPr>
+      </w:pPr>
+      <w:r>
+        <w:rPr>
+          <w:rFonts w:ascii="Times New Roman" w:hAnsi="Times New Roman" w:cs="Times New Roman"/>
+        </w:rPr>
+        <w:t>Step-by-step instructions on how to accomplish common yet complex tasks.</w:t>
+      </w:r>
+    </w:p>
+    <w:p>
+      <w:pPr>
+        <w:pStyle w:val="ListParagraph"/>
+        <w:numPr>
+          <w:ilvl w:val="0"/>
+          <w:numId w:val="1"/>
+        </w:numPr>
+        <w:rPr>
+          <w:rFonts w:ascii="Times New Roman" w:hAnsi="Times New Roman" w:cs="Times New Roman"/>
+        </w:rPr>
+      </w:pPr>
+      <w:r>
+        <w:rPr>
+          <w:rFonts w:ascii="Times New Roman" w:hAnsi="Times New Roman" w:cs="Times New Roman"/>
+        </w:rPr>
+        <w:t>Ex: organization-specific instructions for checking in code to a repository.</w:t>
+      </w:r>
+    </w:p>
+    <w:p>
+      <w:pPr>
+        <w:rPr>
+          <w:rFonts w:ascii="Times New Roman" w:hAnsi="Times New Roman" w:cs="Times New Roman"/>
+        </w:rPr>
+      </w:pPr>
+      <w:r>
+        <w:rPr>
+          <w:rFonts w:ascii="Times New Roman" w:hAnsi="Times New Roman" w:cs="Times New Roman"/>
+        </w:rPr>
+        <w:t>Types of SOPs:</w:t>
+      </w:r>
+    </w:p>
+    <w:p>
+      <w:pPr>
+        <w:pStyle w:val="ListParagraph"/>
+        <w:numPr>
+          <w:ilvl w:val="0"/>
+          <w:numId w:val="1"/>
+        </w:numPr>
+        <w:rPr>
+          <w:rFonts w:ascii="Times New Roman" w:hAnsi="Times New Roman" w:cs="Times New Roman"/>
+        </w:rPr>
+      </w:pPr>
+      <w:r>
+        <w:rPr>
+          <w:rFonts w:ascii="Times New Roman" w:hAnsi="Times New Roman" w:cs="Times New Roman"/>
+        </w:rPr>
+        <w:t>Flowcharts</w:t>
+      </w:r>
+    </w:p>
+    <w:p>
+      <w:pPr>
+        <w:pStyle w:val="ListParagraph"/>
+        <w:numPr>
+          <w:ilvl w:val="0"/>
+          <w:numId w:val="1"/>
+        </w:numPr>
+        <w:rPr>
+          <w:rFonts w:ascii="Times New Roman" w:hAnsi="Times New Roman" w:cs="Times New Roman"/>
+        </w:rPr>
+      </w:pPr>
+      <w:r>
+        <w:rPr>
+          <w:rFonts w:ascii="Times New Roman" w:hAnsi="Times New Roman" w:cs="Times New Roman"/>
+        </w:rPr>
+        <w:t>Hierarchical</w:t>
+      </w:r>
+    </w:p>
+    <w:p>
+      <w:pPr>
+        <w:pStyle w:val="ListParagraph"/>
+        <w:numPr>
+          <w:ilvl w:val="0"/>
+          <w:numId w:val="1"/>
+        </w:numPr>
+        <w:rPr>
+          <w:rFonts w:ascii="Times New Roman" w:hAnsi="Times New Roman" w:cs="Times New Roman"/>
+        </w:rPr>
+      </w:pPr>
+      <w:r>
+        <w:rPr>
+          <w:rFonts w:ascii="Times New Roman" w:hAnsi="Times New Roman" w:cs="Times New Roman"/>
+        </w:rPr>
+        <w:t>Step-by-step approaches</w:t>
+      </w:r>
+    </w:p>
+    <w:p>
+      <w:pPr>
+        <w:rPr>
+          <w:rFonts w:ascii="Times New Roman" w:hAnsi="Times New Roman" w:cs="Times New Roman"/>
+        </w:rPr>
+      </w:pPr>
+    </w:p>
+    <w:p>
+      <w:pPr>
+        <w:rPr>
+          <w:rFonts w:ascii="Times New Roman" w:hAnsi="Times New Roman" w:cs="Times New Roman"/>
+        </w:rPr>
+      </w:pPr>
+      <w:r>
+        <w:rPr>
+          <w:rFonts w:ascii="Times New Roman" w:hAnsi="Times New Roman" w:cs="Times New Roman"/>
+        </w:rPr>
+        <w:t>Updating documentation</w:t>
+      </w:r>
+    </w:p>
+    <w:p>
+      <w:pPr>
+        <w:pStyle w:val="ListParagraph"/>
+        <w:numPr>
+          <w:ilvl w:val="0"/>
+          <w:numId w:val="1"/>
+        </w:numPr>
+        <w:rPr>
+          <w:rFonts w:ascii="Times New Roman" w:hAnsi="Times New Roman" w:cs="Times New Roman"/>
+        </w:rPr>
+      </w:pPr>
+      <w:r>
+        <w:rPr>
+          <w:rFonts w:ascii="Times New Roman" w:hAnsi="Times New Roman" w:cs="Times New Roman"/>
+        </w:rPr>
+        <w:t>Must be kept up to date</w:t>
+      </w:r>
+    </w:p>
+    <w:p>
+      <w:pPr>
+        <w:pStyle w:val="ListParagraph"/>
+        <w:numPr>
+          <w:ilvl w:val="0"/>
+          <w:numId w:val="1"/>
+        </w:numPr>
+        <w:rPr>
+          <w:rFonts w:ascii="Times New Roman" w:hAnsi="Times New Roman" w:cs="Times New Roman"/>
+        </w:rPr>
+      </w:pPr>
+      <w:r>
+        <w:rPr>
+          <w:rFonts w:ascii="Times New Roman" w:hAnsi="Times New Roman" w:cs="Times New Roman"/>
+        </w:rPr>
+        <w:t>Documentation should be reviewed and updated periodically.</w:t>
+      </w:r>
+    </w:p>
+    <w:p>
+      <w:pPr>
+        <w:rPr>
+          <w:rFonts w:ascii="Times New Roman" w:hAnsi="Times New Roman" w:cs="Times New Roman"/>
+        </w:rPr>
+      </w:pPr>
+    </w:p>
+    <w:p>
+      <w:pPr>
+        <w:rPr>
+          <w:rFonts w:ascii="Times New Roman" w:hAnsi="Times New Roman" w:cs="Times New Roman"/>
+        </w:rPr>
+      </w:pPr>
+    </w:p>
+    <w:p>
+      <w:pPr>
+        <w:rPr>
+          <w:rFonts w:ascii="Times New Roman" w:hAnsi="Times New Roman" w:cs="Times New Roman"/>
+        </w:rPr>
+      </w:pPr>
+    </w:p>
+    <w:p>
+      <w:pPr>
+        <w:rPr>
+          <w:rFonts w:ascii="Times New Roman" w:hAnsi="Times New Roman" w:cs="Times New Roman"/>
+        </w:rPr>
+      </w:pPr>
+    </w:p>
+    <w:p>
+      <w:pPr>
+        <w:rPr>
+          <w:rFonts w:ascii="Times New Roman" w:hAnsi="Times New Roman" w:cs="Times New Roman"/>
+        </w:rPr>
+      </w:pPr>
+    </w:p>
+    <w:p>
+      <w:pPr>
+        <w:rPr>
+          <w:rFonts w:ascii="Times New Roman" w:hAnsi="Times New Roman" w:cs="Times New Roman"/>
+        </w:rPr>
+      </w:pPr>
+    </w:p>
+    <w:p>
+      <w:pPr>
+        <w:rPr>
+          <w:rFonts w:ascii="Times New Roman" w:hAnsi="Times New Roman" w:cs="Times New Roman"/>
+        </w:rPr>
+      </w:pPr>
+    </w:p>
+    <w:p>
+      <w:pPr>
+        <w:rPr>
+          <w:rFonts w:ascii="Times New Roman" w:hAnsi="Times New Roman" w:cs="Times New Roman"/>
+        </w:rPr>
+      </w:pPr>
+    </w:p>
+    <w:p>
+      <w:pPr>
+        <w:rPr>
+          <w:rFonts w:ascii="Times New Roman" w:hAnsi="Times New Roman" w:cs="Times New Roman"/>
+        </w:rPr>
+      </w:pPr>
+    </w:p>
+    <w:p>
+      <w:pPr>
+        <w:rPr>
+          <w:rFonts w:ascii="Times New Roman" w:hAnsi="Times New Roman" w:cs="Times New Roman"/>
+        </w:rPr>
+      </w:pPr>
+    </w:p>
+    <w:p>
+      <w:pPr>
+        <w:rPr>
+          <w:rFonts w:ascii="Times New Roman" w:hAnsi="Times New Roman" w:cs="Times New Roman"/>
+        </w:rPr>
+      </w:pPr>
+    </w:p>
+    <w:p>
+      <w:pPr>
+        <w:rPr>
+          <w:rFonts w:ascii="Times New Roman" w:hAnsi="Times New Roman" w:cs="Times New Roman"/>
+        </w:rPr>
+      </w:pPr>
+    </w:p>
+    <w:p>
+      <w:pPr>
+        <w:rPr>
+          <w:rFonts w:ascii="Times New Roman" w:hAnsi="Times New Roman" w:cs="Times New Roman"/>
+        </w:rPr>
+      </w:pPr>
+      <w:r>
+        <w:rPr>
+          <w:rFonts w:ascii="Times New Roman" w:hAnsi="Times New Roman" w:cs="Times New Roman"/>
+        </w:rPr>
+        <w:lastRenderedPageBreak/>
+        <w:t>Roles in Software Engineering Projects</w:t>
+      </w:r>
+    </w:p>
+    <w:p>
+      <w:pPr>
+        <w:rPr>
+          <w:rFonts w:ascii="Times New Roman" w:hAnsi="Times New Roman" w:cs="Times New Roman"/>
+        </w:rPr>
+      </w:pPr>
+      <w:r>
+        <w:rPr>
+          <w:rFonts w:ascii="Times New Roman" w:hAnsi="Times New Roman" w:cs="Times New Roman"/>
+        </w:rPr>
+        <w:t>What you will learn:</w:t>
+      </w:r>
+    </w:p>
+    <w:p>
+      <w:pPr>
+        <w:pStyle w:val="ListParagraph"/>
+        <w:numPr>
+          <w:ilvl w:val="0"/>
+          <w:numId w:val="1"/>
+        </w:numPr>
+        <w:rPr>
+          <w:rFonts w:ascii="Times New Roman" w:hAnsi="Times New Roman" w:cs="Times New Roman"/>
+        </w:rPr>
+      </w:pPr>
+      <w:r>
+        <w:rPr>
+          <w:rFonts w:ascii="Times New Roman" w:hAnsi="Times New Roman" w:cs="Times New Roman"/>
+        </w:rPr>
+        <w:t>List common roles on a software engineering projects</w:t>
+      </w:r>
+    </w:p>
+    <w:p>
+      <w:pPr>
+        <w:pStyle w:val="ListParagraph"/>
+        <w:numPr>
+          <w:ilvl w:val="0"/>
+          <w:numId w:val="1"/>
+        </w:numPr>
+        <w:rPr>
+          <w:rFonts w:ascii="Times New Roman" w:hAnsi="Times New Roman" w:cs="Times New Roman"/>
+        </w:rPr>
+      </w:pPr>
+      <w:r>
+        <w:rPr>
+          <w:rFonts w:ascii="Times New Roman" w:hAnsi="Times New Roman" w:cs="Times New Roman"/>
+        </w:rPr>
+        <w:t>Describe each role</w:t>
+      </w:r>
+    </w:p>
+    <w:p>
+      <w:pPr>
+        <w:pStyle w:val="ListParagraph"/>
+        <w:numPr>
+          <w:ilvl w:val="0"/>
+          <w:numId w:val="1"/>
+        </w:numPr>
+        <w:rPr>
+          <w:rFonts w:ascii="Times New Roman" w:hAnsi="Times New Roman" w:cs="Times New Roman"/>
+        </w:rPr>
+      </w:pPr>
+      <w:r>
+        <w:rPr>
+          <w:rFonts w:ascii="Times New Roman" w:hAnsi="Times New Roman" w:cs="Times New Roman"/>
+        </w:rPr>
+        <w:t>Explain the responsibilities of each role</w:t>
+      </w:r>
+    </w:p>
+    <w:p>
+      <w:pPr>
+        <w:rPr>
+          <w:rFonts w:ascii="Times New Roman" w:hAnsi="Times New Roman" w:cs="Times New Roman"/>
+        </w:rPr>
+      </w:pPr>
+      <w:r>
+        <w:rPr>
+          <w:rFonts w:ascii="Times New Roman" w:hAnsi="Times New Roman" w:cs="Times New Roman"/>
+        </w:rPr>
+        <w:t>Roles are:</w:t>
+      </w:r>
+    </w:p>
+    <w:p>
+      <w:pPr>
+        <w:pStyle w:val="ListParagraph"/>
+        <w:numPr>
+          <w:ilvl w:val="0"/>
+          <w:numId w:val="3"/>
+        </w:numPr>
+        <w:rPr>
+          <w:rFonts w:ascii="Times New Roman" w:hAnsi="Times New Roman" w:cs="Times New Roman"/>
+        </w:rPr>
+      </w:pPr>
+      <w:r>
+        <w:rPr>
+          <w:rFonts w:ascii="Times New Roman" w:hAnsi="Times New Roman" w:cs="Times New Roman"/>
+        </w:rPr>
+        <w:t>Project manager / Scrum master</w:t>
+      </w:r>
+    </w:p>
+    <w:p>
+      <w:pPr>
+        <w:pStyle w:val="ListParagraph"/>
+        <w:numPr>
+          <w:ilvl w:val="0"/>
+          <w:numId w:val="3"/>
+        </w:numPr>
+        <w:rPr>
+          <w:rFonts w:ascii="Times New Roman" w:hAnsi="Times New Roman" w:cs="Times New Roman"/>
+        </w:rPr>
+      </w:pPr>
+      <w:r>
+        <w:rPr>
+          <w:rFonts w:ascii="Times New Roman" w:hAnsi="Times New Roman" w:cs="Times New Roman"/>
+        </w:rPr>
+        <w:t>Stakeholder</w:t>
+      </w:r>
+    </w:p>
+    <w:p>
+      <w:pPr>
+        <w:pStyle w:val="ListParagraph"/>
+        <w:numPr>
+          <w:ilvl w:val="0"/>
+          <w:numId w:val="3"/>
+        </w:numPr>
+        <w:rPr>
+          <w:rFonts w:ascii="Times New Roman" w:hAnsi="Times New Roman" w:cs="Times New Roman"/>
+        </w:rPr>
+      </w:pPr>
+      <w:r>
+        <w:rPr>
+          <w:rFonts w:ascii="Times New Roman" w:hAnsi="Times New Roman" w:cs="Times New Roman"/>
+        </w:rPr>
+        <w:t>System / software architect</w:t>
+      </w:r>
+    </w:p>
+    <w:p>
+      <w:pPr>
+        <w:pStyle w:val="ListParagraph"/>
+        <w:numPr>
+          <w:ilvl w:val="0"/>
+          <w:numId w:val="3"/>
+        </w:numPr>
+        <w:rPr>
+          <w:rFonts w:ascii="Times New Roman" w:hAnsi="Times New Roman" w:cs="Times New Roman"/>
+        </w:rPr>
+      </w:pPr>
+      <w:r>
+        <w:rPr>
+          <w:rFonts w:ascii="Times New Roman" w:hAnsi="Times New Roman" w:cs="Times New Roman"/>
+        </w:rPr>
+        <w:t>UX designer</w:t>
+      </w:r>
+    </w:p>
+    <w:p>
+      <w:pPr>
+        <w:pStyle w:val="ListParagraph"/>
+        <w:numPr>
+          <w:ilvl w:val="0"/>
+          <w:numId w:val="3"/>
+        </w:numPr>
+        <w:rPr>
+          <w:rFonts w:ascii="Times New Roman" w:hAnsi="Times New Roman" w:cs="Times New Roman"/>
+        </w:rPr>
+      </w:pPr>
+      <w:r>
+        <w:rPr>
+          <w:rFonts w:ascii="Times New Roman" w:hAnsi="Times New Roman" w:cs="Times New Roman"/>
+        </w:rPr>
+        <w:t>Developer</w:t>
+      </w:r>
+    </w:p>
+    <w:p>
+      <w:pPr>
+        <w:pStyle w:val="ListParagraph"/>
+        <w:numPr>
+          <w:ilvl w:val="0"/>
+          <w:numId w:val="3"/>
+        </w:numPr>
+        <w:rPr>
+          <w:rFonts w:ascii="Times New Roman" w:hAnsi="Times New Roman" w:cs="Times New Roman"/>
+        </w:rPr>
+      </w:pPr>
+      <w:r>
+        <w:rPr>
+          <w:rFonts w:ascii="Times New Roman" w:hAnsi="Times New Roman" w:cs="Times New Roman"/>
+        </w:rPr>
+        <w:t>Tester / QA engineer</w:t>
+      </w:r>
+    </w:p>
+    <w:p>
+      <w:pPr>
+        <w:pStyle w:val="ListParagraph"/>
+        <w:numPr>
+          <w:ilvl w:val="0"/>
+          <w:numId w:val="3"/>
+        </w:numPr>
+        <w:rPr>
+          <w:rFonts w:ascii="Times New Roman" w:hAnsi="Times New Roman" w:cs="Times New Roman"/>
+        </w:rPr>
+      </w:pPr>
+      <w:r>
+        <w:rPr>
+          <w:rFonts w:ascii="Times New Roman" w:hAnsi="Times New Roman" w:cs="Times New Roman"/>
+        </w:rPr>
+        <w:t>Site reliability / ops engineer</w:t>
+      </w:r>
+    </w:p>
+    <w:p>
+      <w:pPr>
+        <w:pStyle w:val="ListParagraph"/>
+        <w:numPr>
+          <w:ilvl w:val="0"/>
+          <w:numId w:val="3"/>
+        </w:numPr>
+        <w:rPr>
+          <w:rFonts w:ascii="Times New Roman" w:hAnsi="Times New Roman" w:cs="Times New Roman"/>
+        </w:rPr>
+      </w:pPr>
+      <w:r>
+        <w:rPr>
+          <w:rFonts w:ascii="Times New Roman" w:hAnsi="Times New Roman" w:cs="Times New Roman"/>
+        </w:rPr>
+        <w:t>Product manager / product owner</w:t>
+      </w:r>
+    </w:p>
+    <w:p>
+      <w:pPr>
+        <w:pStyle w:val="ListParagraph"/>
+        <w:numPr>
+          <w:ilvl w:val="0"/>
+          <w:numId w:val="3"/>
+        </w:numPr>
+        <w:rPr>
+          <w:rFonts w:ascii="Times New Roman" w:hAnsi="Times New Roman" w:cs="Times New Roman"/>
+        </w:rPr>
+      </w:pPr>
+      <w:r>
+        <w:rPr>
+          <w:rFonts w:ascii="Times New Roman" w:hAnsi="Times New Roman" w:cs="Times New Roman"/>
+        </w:rPr>
+        <w:t>Technical writer / information developer</w:t>
+      </w:r>
+    </w:p>
+    <w:p>
+      <w:pPr>
+        <w:rPr>
+          <w:rFonts w:ascii="Times New Roman" w:hAnsi="Times New Roman" w:cs="Times New Roman"/>
+        </w:rPr>
+      </w:pPr>
+    </w:p>
+    <w:p>
+      <w:pPr>
+        <w:rPr>
+          <w:rFonts w:ascii="Times New Roman" w:hAnsi="Times New Roman" w:cs="Times New Roman"/>
+        </w:rPr>
+      </w:pPr>
+      <w:r>
+        <w:rPr>
+          <w:rFonts w:ascii="Times New Roman" w:hAnsi="Times New Roman" w:cs="Times New Roman"/>
+        </w:rPr>
+        <w:t>Project manager / Scrum master</w:t>
+      </w:r>
+    </w:p>
+    <w:p>
+      <w:pPr>
+        <w:rPr>
+          <w:rFonts w:ascii="Times New Roman" w:hAnsi="Times New Roman" w:cs="Times New Roman"/>
+        </w:rPr>
+      </w:pPr>
+      <w:r>
+        <w:rPr>
+          <w:rFonts w:ascii="Times New Roman" w:hAnsi="Times New Roman" w:cs="Times New Roman"/>
+        </w:rPr>
+        <w:t xml:space="preserve">Project manager </w:t>
+      </w:r>
+    </w:p>
+    <w:p>
+      <w:pPr>
+        <w:pStyle w:val="ListParagraph"/>
+        <w:numPr>
+          <w:ilvl w:val="0"/>
+          <w:numId w:val="1"/>
+        </w:numPr>
+        <w:rPr>
+          <w:rFonts w:ascii="Times New Roman" w:hAnsi="Times New Roman" w:cs="Times New Roman"/>
+        </w:rPr>
+      </w:pPr>
+      <w:r>
+        <w:rPr>
+          <w:rFonts w:ascii="Times New Roman" w:hAnsi="Times New Roman" w:cs="Times New Roman"/>
+        </w:rPr>
+        <w:t xml:space="preserve">Planning, scheduling and budgeting </w:t>
+      </w:r>
+    </w:p>
+    <w:p>
+      <w:pPr>
+        <w:pStyle w:val="ListParagraph"/>
+        <w:numPr>
+          <w:ilvl w:val="0"/>
+          <w:numId w:val="1"/>
+        </w:numPr>
+        <w:rPr>
+          <w:rFonts w:ascii="Times New Roman" w:hAnsi="Times New Roman" w:cs="Times New Roman"/>
+        </w:rPr>
+      </w:pPr>
+      <w:r>
+        <w:rPr>
+          <w:rFonts w:ascii="Times New Roman" w:hAnsi="Times New Roman" w:cs="Times New Roman"/>
+        </w:rPr>
+        <w:t>Allocating personnel and resources</w:t>
+      </w:r>
+    </w:p>
+    <w:p>
+      <w:pPr>
+        <w:pStyle w:val="ListParagraph"/>
+        <w:numPr>
+          <w:ilvl w:val="0"/>
+          <w:numId w:val="1"/>
+        </w:numPr>
+        <w:rPr>
+          <w:rFonts w:ascii="Times New Roman" w:hAnsi="Times New Roman" w:cs="Times New Roman"/>
+        </w:rPr>
+      </w:pPr>
+      <w:r>
+        <w:rPr>
+          <w:rFonts w:ascii="Times New Roman" w:hAnsi="Times New Roman" w:cs="Times New Roman"/>
+        </w:rPr>
+        <w:t>Executing the software plan</w:t>
+      </w:r>
+    </w:p>
+    <w:p>
+      <w:pPr>
+        <w:pStyle w:val="ListParagraph"/>
+        <w:numPr>
+          <w:ilvl w:val="0"/>
+          <w:numId w:val="1"/>
+        </w:numPr>
+        <w:rPr>
+          <w:rFonts w:ascii="Times New Roman" w:hAnsi="Times New Roman" w:cs="Times New Roman"/>
+        </w:rPr>
+      </w:pPr>
+      <w:r>
+        <w:rPr>
+          <w:rFonts w:ascii="Times New Roman" w:hAnsi="Times New Roman" w:cs="Times New Roman"/>
+        </w:rPr>
+        <w:t>Team communication</w:t>
+      </w:r>
+    </w:p>
+    <w:p>
+      <w:pPr>
+        <w:rPr>
+          <w:rFonts w:ascii="Times New Roman" w:hAnsi="Times New Roman" w:cs="Times New Roman"/>
+        </w:rPr>
+      </w:pPr>
+      <w:r>
+        <w:rPr>
+          <w:rFonts w:ascii="Times New Roman" w:hAnsi="Times New Roman" w:cs="Times New Roman"/>
+        </w:rPr>
+        <w:t>Scrum Master</w:t>
+      </w:r>
+    </w:p>
+    <w:p>
+      <w:pPr>
+        <w:pStyle w:val="ListParagraph"/>
+        <w:numPr>
+          <w:ilvl w:val="0"/>
+          <w:numId w:val="1"/>
+        </w:numPr>
+        <w:rPr>
+          <w:rFonts w:ascii="Times New Roman" w:hAnsi="Times New Roman" w:cs="Times New Roman"/>
+        </w:rPr>
+      </w:pPr>
+      <w:r>
+        <w:rPr>
+          <w:rFonts w:ascii="Times New Roman" w:hAnsi="Times New Roman" w:cs="Times New Roman"/>
+        </w:rPr>
+        <w:t xml:space="preserve">Ensure team success </w:t>
+      </w:r>
+    </w:p>
+    <w:p>
+      <w:pPr>
+        <w:pStyle w:val="ListParagraph"/>
+        <w:numPr>
+          <w:ilvl w:val="0"/>
+          <w:numId w:val="1"/>
+        </w:numPr>
+        <w:rPr>
+          <w:rFonts w:ascii="Times New Roman" w:hAnsi="Times New Roman" w:cs="Times New Roman"/>
+        </w:rPr>
+      </w:pPr>
+      <w:r>
+        <w:rPr>
+          <w:rFonts w:ascii="Times New Roman" w:hAnsi="Times New Roman" w:cs="Times New Roman"/>
+        </w:rPr>
+        <w:t xml:space="preserve">Individual success </w:t>
+      </w:r>
+    </w:p>
+    <w:p>
+      <w:pPr>
+        <w:pStyle w:val="ListParagraph"/>
+        <w:numPr>
+          <w:ilvl w:val="0"/>
+          <w:numId w:val="1"/>
+        </w:numPr>
+        <w:rPr>
+          <w:rFonts w:ascii="Times New Roman" w:hAnsi="Times New Roman" w:cs="Times New Roman"/>
+        </w:rPr>
+      </w:pPr>
+      <w:r>
+        <w:rPr>
+          <w:rFonts w:ascii="Times New Roman" w:hAnsi="Times New Roman" w:cs="Times New Roman"/>
+        </w:rPr>
+        <w:t>Prioritize people over process</w:t>
+      </w:r>
+    </w:p>
+    <w:p>
+      <w:pPr>
+        <w:pStyle w:val="ListParagraph"/>
+        <w:numPr>
+          <w:ilvl w:val="0"/>
+          <w:numId w:val="1"/>
+        </w:numPr>
+        <w:rPr>
+          <w:rFonts w:ascii="Times New Roman" w:hAnsi="Times New Roman" w:cs="Times New Roman"/>
+        </w:rPr>
+      </w:pPr>
+      <w:r>
+        <w:rPr>
+          <w:rFonts w:ascii="Times New Roman" w:hAnsi="Times New Roman" w:cs="Times New Roman"/>
+        </w:rPr>
+        <w:t>Focused on facilitating communication between all team members</w:t>
+      </w:r>
+    </w:p>
+    <w:p>
+      <w:pPr>
+        <w:rPr>
+          <w:rFonts w:ascii="Times New Roman" w:hAnsi="Times New Roman" w:cs="Times New Roman"/>
+        </w:rPr>
+      </w:pPr>
+      <w:r>
+        <w:rPr>
+          <w:rFonts w:ascii="Times New Roman" w:hAnsi="Times New Roman" w:cs="Times New Roman"/>
+        </w:rPr>
+        <w:t>Stakeholders</w:t>
+      </w:r>
+    </w:p>
+    <w:p>
+      <w:pPr>
+        <w:rPr>
+          <w:rFonts w:ascii="Times New Roman" w:hAnsi="Times New Roman" w:cs="Times New Roman"/>
+        </w:rPr>
+      </w:pPr>
+      <w:r>
+        <w:rPr>
+          <w:rFonts w:ascii="Times New Roman" w:hAnsi="Times New Roman" w:cs="Times New Roman"/>
+        </w:rPr>
+        <w:t>Interested parties who are affected by the software product:</w:t>
+      </w:r>
+    </w:p>
+    <w:p>
+      <w:pPr>
+        <w:rPr>
+          <w:rFonts w:ascii="Times New Roman" w:hAnsi="Times New Roman" w:cs="Times New Roman"/>
+        </w:rPr>
+      </w:pPr>
+      <w:r>
+        <w:rPr>
+          <w:rFonts w:ascii="Times New Roman" w:hAnsi="Times New Roman" w:cs="Times New Roman"/>
+        </w:rPr>
+        <w:t>Customer, end-users, decision-maker</w:t>
+      </w:r>
+    </w:p>
+    <w:p>
+      <w:pPr>
+        <w:rPr>
+          <w:rFonts w:ascii="Times New Roman" w:hAnsi="Times New Roman" w:cs="Times New Roman"/>
+        </w:rPr>
+      </w:pPr>
+      <w:r>
+        <w:rPr>
+          <w:rFonts w:ascii="Times New Roman" w:hAnsi="Times New Roman" w:cs="Times New Roman"/>
+        </w:rPr>
+        <w:t xml:space="preserve">Responsibilities: </w:t>
+      </w:r>
+    </w:p>
+    <w:p>
+      <w:pPr>
+        <w:pStyle w:val="ListParagraph"/>
+        <w:numPr>
+          <w:ilvl w:val="0"/>
+          <w:numId w:val="1"/>
+        </w:numPr>
+        <w:rPr>
+          <w:rFonts w:ascii="Times New Roman" w:hAnsi="Times New Roman" w:cs="Times New Roman"/>
+        </w:rPr>
+      </w:pPr>
+      <w:r>
+        <w:rPr>
+          <w:rFonts w:ascii="Times New Roman" w:hAnsi="Times New Roman" w:cs="Times New Roman"/>
+        </w:rPr>
+        <w:t>Defines requirements</w:t>
+      </w:r>
+    </w:p>
+    <w:p>
+      <w:pPr>
+        <w:pStyle w:val="ListParagraph"/>
+        <w:numPr>
+          <w:ilvl w:val="0"/>
+          <w:numId w:val="1"/>
+        </w:numPr>
+        <w:rPr>
+          <w:rFonts w:ascii="Times New Roman" w:hAnsi="Times New Roman" w:cs="Times New Roman"/>
+        </w:rPr>
+      </w:pPr>
+      <w:r>
+        <w:rPr>
+          <w:rFonts w:ascii="Times New Roman" w:hAnsi="Times New Roman" w:cs="Times New Roman"/>
+        </w:rPr>
+        <w:t>Provides feedback on requirements</w:t>
+      </w:r>
+    </w:p>
+    <w:p>
+      <w:pPr>
+        <w:pStyle w:val="ListParagraph"/>
+        <w:numPr>
+          <w:ilvl w:val="0"/>
+          <w:numId w:val="1"/>
+        </w:numPr>
+        <w:rPr>
+          <w:rFonts w:ascii="Times New Roman" w:hAnsi="Times New Roman" w:cs="Times New Roman"/>
+        </w:rPr>
+      </w:pPr>
+      <w:r>
+        <w:rPr>
+          <w:rFonts w:ascii="Times New Roman" w:hAnsi="Times New Roman" w:cs="Times New Roman"/>
+        </w:rPr>
+        <w:lastRenderedPageBreak/>
+        <w:t>May participate in beta and acceptance testing</w:t>
+      </w:r>
+    </w:p>
+    <w:p>
+      <w:pPr>
+        <w:rPr>
+          <w:rFonts w:ascii="Times New Roman" w:hAnsi="Times New Roman" w:cs="Times New Roman"/>
+        </w:rPr>
+      </w:pPr>
+    </w:p>
+    <w:p>
+      <w:pPr>
+        <w:rPr>
+          <w:rFonts w:ascii="Times New Roman" w:hAnsi="Times New Roman" w:cs="Times New Roman"/>
+        </w:rPr>
+      </w:pPr>
+      <w:r>
+        <w:rPr>
+          <w:rFonts w:ascii="Times New Roman" w:hAnsi="Times New Roman" w:cs="Times New Roman"/>
+        </w:rPr>
+        <w:t>System / software architect</w:t>
+      </w:r>
+    </w:p>
+    <w:p>
+      <w:pPr>
+        <w:rPr>
+          <w:rFonts w:ascii="Times New Roman" w:hAnsi="Times New Roman" w:cs="Times New Roman"/>
+        </w:rPr>
+      </w:pPr>
+      <w:r>
+        <w:rPr>
+          <w:rFonts w:ascii="Times New Roman" w:hAnsi="Times New Roman" w:cs="Times New Roman"/>
+        </w:rPr>
+        <w:t>Designs, describes, and communicates architecture of a project to team members</w:t>
+      </w:r>
+    </w:p>
+    <w:p>
+      <w:pPr>
+        <w:rPr>
+          <w:rFonts w:ascii="Times New Roman" w:hAnsi="Times New Roman" w:cs="Times New Roman"/>
+        </w:rPr>
+      </w:pPr>
+      <w:r>
+        <w:rPr>
+          <w:rFonts w:ascii="Times New Roman" w:hAnsi="Times New Roman" w:cs="Times New Roman"/>
+        </w:rPr>
+        <w:t>Responsibilities:</w:t>
+      </w:r>
+    </w:p>
+    <w:p>
+      <w:pPr>
+        <w:pStyle w:val="ListParagraph"/>
+        <w:numPr>
+          <w:ilvl w:val="0"/>
+          <w:numId w:val="1"/>
+        </w:numPr>
+        <w:rPr>
+          <w:rFonts w:ascii="Times New Roman" w:hAnsi="Times New Roman" w:cs="Times New Roman"/>
+        </w:rPr>
+      </w:pPr>
+      <w:r>
+        <w:rPr>
+          <w:rFonts w:ascii="Times New Roman" w:hAnsi="Times New Roman" w:cs="Times New Roman"/>
+        </w:rPr>
+        <w:t>Designs inner structure</w:t>
+      </w:r>
+    </w:p>
+    <w:p>
+      <w:pPr>
+        <w:pStyle w:val="ListParagraph"/>
+        <w:numPr>
+          <w:ilvl w:val="0"/>
+          <w:numId w:val="1"/>
+        </w:numPr>
+        <w:rPr>
+          <w:rFonts w:ascii="Times New Roman" w:hAnsi="Times New Roman" w:cs="Times New Roman"/>
+        </w:rPr>
+      </w:pPr>
+      <w:r>
+        <w:rPr>
+          <w:rFonts w:ascii="Times New Roman" w:hAnsi="Times New Roman" w:cs="Times New Roman"/>
+        </w:rPr>
+        <w:t>Designs technical aspects</w:t>
+      </w:r>
+    </w:p>
+    <w:p>
+      <w:pPr>
+        <w:pStyle w:val="ListParagraph"/>
+        <w:numPr>
+          <w:ilvl w:val="0"/>
+          <w:numId w:val="1"/>
+        </w:numPr>
+        <w:rPr>
+          <w:rFonts w:ascii="Times New Roman" w:hAnsi="Times New Roman" w:cs="Times New Roman"/>
+        </w:rPr>
+      </w:pPr>
+      <w:r>
+        <w:rPr>
+          <w:rFonts w:ascii="Times New Roman" w:hAnsi="Times New Roman" w:cs="Times New Roman"/>
+        </w:rPr>
+        <w:t>Provides technical support regarding the architecture</w:t>
+      </w:r>
+    </w:p>
+    <w:p>
+      <w:pPr>
+        <w:rPr>
+          <w:rFonts w:ascii="Times New Roman" w:hAnsi="Times New Roman" w:cs="Times New Roman"/>
+        </w:rPr>
+      </w:pPr>
+    </w:p>
+    <w:p>
+      <w:pPr>
+        <w:rPr>
+          <w:rFonts w:ascii="Times New Roman" w:hAnsi="Times New Roman" w:cs="Times New Roman"/>
+        </w:rPr>
+      </w:pPr>
+      <w:r>
+        <w:rPr>
+          <w:rFonts w:ascii="Times New Roman" w:hAnsi="Times New Roman" w:cs="Times New Roman"/>
+        </w:rPr>
+        <w:t>UX designer</w:t>
+      </w:r>
+    </w:p>
+    <w:p>
+      <w:pPr>
+        <w:rPr>
+          <w:rFonts w:ascii="Times New Roman" w:hAnsi="Times New Roman" w:cs="Times New Roman"/>
+        </w:rPr>
+      </w:pPr>
+      <w:r>
+        <w:rPr>
+          <w:rFonts w:ascii="Times New Roman" w:hAnsi="Times New Roman" w:cs="Times New Roman"/>
+        </w:rPr>
+        <w:t>Balances making software interface intuitive yet also robust</w:t>
+      </w:r>
+    </w:p>
+    <w:p>
+      <w:pPr>
+        <w:rPr>
+          <w:rFonts w:ascii="Times New Roman" w:hAnsi="Times New Roman" w:cs="Times New Roman"/>
+        </w:rPr>
+      </w:pPr>
+      <w:r>
+        <w:rPr>
+          <w:rFonts w:ascii="Times New Roman" w:hAnsi="Times New Roman" w:cs="Times New Roman"/>
+        </w:rPr>
+        <w:t xml:space="preserve">Responsibilities: </w:t>
+      </w:r>
+    </w:p>
+    <w:p>
+      <w:pPr>
+        <w:pStyle w:val="ListParagraph"/>
+        <w:numPr>
+          <w:ilvl w:val="0"/>
+          <w:numId w:val="1"/>
+        </w:numPr>
+        <w:rPr>
+          <w:rFonts w:ascii="Times New Roman" w:hAnsi="Times New Roman" w:cs="Times New Roman"/>
+        </w:rPr>
+      </w:pPr>
+      <w:r>
+        <w:rPr>
+          <w:rFonts w:ascii="Times New Roman" w:hAnsi="Times New Roman" w:cs="Times New Roman"/>
+        </w:rPr>
+        <w:t>How software communicates functionality to the user</w:t>
+      </w:r>
+    </w:p>
+    <w:p>
+      <w:pPr>
+        <w:pStyle w:val="ListParagraph"/>
+        <w:numPr>
+          <w:ilvl w:val="0"/>
+          <w:numId w:val="1"/>
+        </w:numPr>
+        <w:rPr>
+          <w:rFonts w:ascii="Times New Roman" w:hAnsi="Times New Roman" w:cs="Times New Roman"/>
+        </w:rPr>
+      </w:pPr>
+      <w:r>
+        <w:rPr>
+          <w:rFonts w:ascii="Times New Roman" w:hAnsi="Times New Roman" w:cs="Times New Roman"/>
+        </w:rPr>
+        <w:t>How the user interacts with the software</w:t>
+      </w:r>
+    </w:p>
+    <w:p>
+      <w:pPr>
+        <w:rPr>
+          <w:rFonts w:ascii="Times New Roman" w:hAnsi="Times New Roman" w:cs="Times New Roman"/>
+        </w:rPr>
+      </w:pPr>
+    </w:p>
+    <w:p>
+      <w:pPr>
+        <w:rPr>
+          <w:rFonts w:ascii="Times New Roman" w:hAnsi="Times New Roman" w:cs="Times New Roman"/>
+        </w:rPr>
+      </w:pPr>
+      <w:r>
+        <w:rPr>
+          <w:rFonts w:ascii="Times New Roman" w:hAnsi="Times New Roman" w:cs="Times New Roman"/>
+        </w:rPr>
+        <w:t>Developer</w:t>
+      </w:r>
+    </w:p>
+    <w:p>
+      <w:pPr>
+        <w:rPr>
+          <w:rFonts w:ascii="Times New Roman" w:hAnsi="Times New Roman" w:cs="Times New Roman"/>
+        </w:rPr>
+      </w:pPr>
+      <w:r>
+        <w:rPr>
+          <w:rFonts w:ascii="Times New Roman" w:hAnsi="Times New Roman" w:cs="Times New Roman"/>
+        </w:rPr>
+        <w:t>Writes the code that powers the software</w:t>
+      </w:r>
+    </w:p>
+    <w:p>
+      <w:pPr>
+        <w:rPr>
+          <w:rFonts w:ascii="Times New Roman" w:hAnsi="Times New Roman" w:cs="Times New Roman"/>
+        </w:rPr>
+      </w:pPr>
+      <w:r>
+        <w:rPr>
+          <w:rFonts w:ascii="Times New Roman" w:hAnsi="Times New Roman" w:cs="Times New Roman"/>
+        </w:rPr>
+        <w:t>Responsibilities:</w:t>
+      </w:r>
+    </w:p>
+    <w:p>
+      <w:pPr>
+        <w:pStyle w:val="ListParagraph"/>
+        <w:numPr>
+          <w:ilvl w:val="0"/>
+          <w:numId w:val="1"/>
+        </w:numPr>
+        <w:rPr>
+          <w:rFonts w:ascii="Times New Roman" w:hAnsi="Times New Roman" w:cs="Times New Roman"/>
+        </w:rPr>
+      </w:pPr>
+      <w:r>
+        <w:rPr>
+          <w:rFonts w:ascii="Times New Roman" w:hAnsi="Times New Roman" w:cs="Times New Roman"/>
+        </w:rPr>
+        <w:t>Implement architecture in design documents</w:t>
+      </w:r>
+    </w:p>
+    <w:p>
+      <w:pPr>
+        <w:pStyle w:val="ListParagraph"/>
+        <w:numPr>
+          <w:ilvl w:val="0"/>
+          <w:numId w:val="1"/>
+        </w:numPr>
+        <w:rPr>
+          <w:rFonts w:ascii="Times New Roman" w:hAnsi="Times New Roman" w:cs="Times New Roman"/>
+        </w:rPr>
+      </w:pPr>
+      <w:r>
+        <w:rPr>
+          <w:rFonts w:ascii="Times New Roman" w:hAnsi="Times New Roman" w:cs="Times New Roman"/>
+        </w:rPr>
+        <w:t>Incorporate SRS requirements</w:t>
+      </w:r>
+    </w:p>
+    <w:p>
+      <w:pPr>
+        <w:pStyle w:val="ListParagraph"/>
+        <w:numPr>
+          <w:ilvl w:val="0"/>
+          <w:numId w:val="1"/>
+        </w:numPr>
+        <w:rPr>
+          <w:rFonts w:ascii="Times New Roman" w:hAnsi="Times New Roman" w:cs="Times New Roman"/>
+        </w:rPr>
+      </w:pPr>
+      <w:r>
+        <w:rPr>
+          <w:rFonts w:ascii="Times New Roman" w:hAnsi="Times New Roman" w:cs="Times New Roman"/>
+        </w:rPr>
+        <w:t>Employ UX designs</w:t>
+      </w:r>
+    </w:p>
+    <w:p>
+      <w:pPr>
+        <w:rPr>
+          <w:rFonts w:ascii="Times New Roman" w:hAnsi="Times New Roman" w:cs="Times New Roman"/>
+        </w:rPr>
+      </w:pPr>
+    </w:p>
+    <w:p>
+      <w:pPr>
+        <w:rPr>
+          <w:rFonts w:ascii="Times New Roman" w:hAnsi="Times New Roman" w:cs="Times New Roman"/>
+        </w:rPr>
+      </w:pPr>
+      <w:r>
+        <w:rPr>
+          <w:rFonts w:ascii="Times New Roman" w:hAnsi="Times New Roman" w:cs="Times New Roman"/>
+        </w:rPr>
+        <w:t>Tester / QA engineer</w:t>
+      </w:r>
+    </w:p>
+    <w:p>
+      <w:pPr>
+        <w:rPr>
+          <w:rFonts w:ascii="Times New Roman" w:hAnsi="Times New Roman" w:cs="Times New Roman"/>
+        </w:rPr>
+      </w:pPr>
+      <w:r>
+        <w:rPr>
+          <w:rFonts w:ascii="Times New Roman" w:hAnsi="Times New Roman" w:cs="Times New Roman"/>
+        </w:rPr>
+        <w:t>Ensures quality of the product by testing to see if the software meets requirements</w:t>
+      </w:r>
+    </w:p>
+    <w:p>
+      <w:pPr>
+        <w:rPr>
+          <w:rFonts w:ascii="Times New Roman" w:hAnsi="Times New Roman" w:cs="Times New Roman"/>
+        </w:rPr>
+      </w:pPr>
+      <w:r>
+        <w:rPr>
+          <w:rFonts w:ascii="Times New Roman" w:hAnsi="Times New Roman" w:cs="Times New Roman"/>
+        </w:rPr>
+        <w:t xml:space="preserve">Responsibilities: </w:t>
+      </w:r>
+    </w:p>
+    <w:p>
+      <w:pPr>
+        <w:pStyle w:val="ListParagraph"/>
+        <w:numPr>
+          <w:ilvl w:val="0"/>
+          <w:numId w:val="1"/>
+        </w:numPr>
+        <w:rPr>
+          <w:rFonts w:ascii="Times New Roman" w:hAnsi="Times New Roman" w:cs="Times New Roman"/>
+        </w:rPr>
+      </w:pPr>
+      <w:r>
+        <w:rPr>
+          <w:rFonts w:ascii="Times New Roman" w:hAnsi="Times New Roman" w:cs="Times New Roman"/>
+        </w:rPr>
+        <w:t>Writes and executes test cases</w:t>
+      </w:r>
+    </w:p>
+    <w:p>
+      <w:pPr>
+        <w:pStyle w:val="ListParagraph"/>
+        <w:numPr>
+          <w:ilvl w:val="0"/>
+          <w:numId w:val="1"/>
+        </w:numPr>
+        <w:rPr>
+          <w:rFonts w:ascii="Times New Roman" w:hAnsi="Times New Roman" w:cs="Times New Roman"/>
+        </w:rPr>
+      </w:pPr>
+      <w:r>
+        <w:rPr>
+          <w:rFonts w:ascii="Times New Roman" w:hAnsi="Times New Roman" w:cs="Times New Roman"/>
+        </w:rPr>
+        <w:t>Provides feedback to development teams</w:t>
+      </w:r>
+    </w:p>
+    <w:p>
+      <w:pPr>
+        <w:rPr>
+          <w:rFonts w:ascii="Times New Roman" w:hAnsi="Times New Roman" w:cs="Times New Roman"/>
+        </w:rPr>
+      </w:pPr>
+    </w:p>
+    <w:p>
+      <w:pPr>
+        <w:rPr>
+          <w:rFonts w:ascii="Times New Roman" w:hAnsi="Times New Roman" w:cs="Times New Roman"/>
+        </w:rPr>
+      </w:pPr>
+    </w:p>
+    <w:p>
+      <w:pPr>
+        <w:rPr>
+          <w:rFonts w:ascii="Times New Roman" w:hAnsi="Times New Roman" w:cs="Times New Roman"/>
+        </w:rPr>
+      </w:pPr>
+      <w:r>
+        <w:rPr>
+          <w:rFonts w:ascii="Times New Roman" w:hAnsi="Times New Roman" w:cs="Times New Roman"/>
+        </w:rPr>
+        <w:lastRenderedPageBreak/>
+        <w:t>Site reliability engineer</w:t>
+      </w:r>
+    </w:p>
+    <w:p>
+      <w:pPr>
+        <w:rPr>
+          <w:rFonts w:ascii="Times New Roman" w:hAnsi="Times New Roman" w:cs="Times New Roman"/>
+        </w:rPr>
+      </w:pPr>
+      <w:r>
+        <w:rPr>
+          <w:rFonts w:ascii="Times New Roman" w:hAnsi="Times New Roman" w:cs="Times New Roman"/>
+        </w:rPr>
+        <w:t>Bridges software development and operations</w:t>
+      </w:r>
+    </w:p>
+    <w:p>
+      <w:pPr>
+        <w:rPr>
+          <w:rFonts w:ascii="Times New Roman" w:hAnsi="Times New Roman" w:cs="Times New Roman"/>
+        </w:rPr>
+      </w:pPr>
+      <w:r>
+        <w:rPr>
+          <w:rFonts w:ascii="Times New Roman" w:hAnsi="Times New Roman" w:cs="Times New Roman"/>
+        </w:rPr>
+        <w:t>Responsibilities:</w:t>
+      </w:r>
+    </w:p>
+    <w:p>
+      <w:pPr>
+        <w:pStyle w:val="ListParagraph"/>
+        <w:numPr>
+          <w:ilvl w:val="0"/>
+          <w:numId w:val="1"/>
+        </w:numPr>
+        <w:rPr>
+          <w:rFonts w:ascii="Times New Roman" w:hAnsi="Times New Roman" w:cs="Times New Roman"/>
+        </w:rPr>
+      </w:pPr>
+      <w:r>
+        <w:rPr>
+          <w:rFonts w:ascii="Times New Roman" w:hAnsi="Times New Roman" w:cs="Times New Roman"/>
+        </w:rPr>
+        <w:t xml:space="preserve">Tracks and communicates incidents </w:t>
+      </w:r>
+    </w:p>
+    <w:p>
+      <w:pPr>
+        <w:pStyle w:val="ListParagraph"/>
+        <w:numPr>
+          <w:ilvl w:val="0"/>
+          <w:numId w:val="1"/>
+        </w:numPr>
+        <w:rPr>
+          <w:rFonts w:ascii="Times New Roman" w:hAnsi="Times New Roman" w:cs="Times New Roman"/>
+        </w:rPr>
+      </w:pPr>
+      <w:r>
+        <w:rPr>
+          <w:rFonts w:ascii="Times New Roman" w:hAnsi="Times New Roman" w:cs="Times New Roman"/>
+        </w:rPr>
+        <w:t>Automates systems, procedures, and processes</w:t>
+      </w:r>
+    </w:p>
+    <w:p>
+      <w:pPr>
+        <w:pStyle w:val="ListParagraph"/>
+        <w:numPr>
+          <w:ilvl w:val="0"/>
+          <w:numId w:val="1"/>
+        </w:numPr>
+        <w:rPr>
+          <w:rFonts w:ascii="Times New Roman" w:hAnsi="Times New Roman" w:cs="Times New Roman"/>
+        </w:rPr>
+      </w:pPr>
+      <w:r>
+        <w:rPr>
+          <w:rFonts w:ascii="Times New Roman" w:hAnsi="Times New Roman" w:cs="Times New Roman"/>
+        </w:rPr>
+        <w:t xml:space="preserve">Troubleshoot </w:t>
+      </w:r>
+    </w:p>
+    <w:p>
+      <w:pPr>
+        <w:pStyle w:val="ListParagraph"/>
+        <w:numPr>
+          <w:ilvl w:val="0"/>
+          <w:numId w:val="1"/>
+        </w:numPr>
+        <w:rPr>
+          <w:rFonts w:ascii="Times New Roman" w:hAnsi="Times New Roman" w:cs="Times New Roman"/>
+        </w:rPr>
+      </w:pPr>
+      <w:r>
+        <w:rPr>
+          <w:rFonts w:ascii="Times New Roman" w:hAnsi="Times New Roman" w:cs="Times New Roman"/>
+        </w:rPr>
+        <w:t>Ensure product reliability</w:t>
+      </w:r>
+    </w:p>
+    <w:p>
+      <w:pPr>
+        <w:rPr>
+          <w:rFonts w:ascii="Times New Roman" w:hAnsi="Times New Roman" w:cs="Times New Roman"/>
+        </w:rPr>
+      </w:pPr>
+    </w:p>
+    <w:p>
+      <w:pPr>
+        <w:rPr>
+          <w:rFonts w:ascii="Times New Roman" w:hAnsi="Times New Roman" w:cs="Times New Roman"/>
+        </w:rPr>
+      </w:pPr>
+      <w:r>
+        <w:rPr>
+          <w:rFonts w:ascii="Times New Roman" w:hAnsi="Times New Roman" w:cs="Times New Roman"/>
+        </w:rPr>
+        <w:t>Product manager / product owner</w:t>
+      </w:r>
+    </w:p>
+    <w:p>
+      <w:pPr>
+        <w:rPr>
+          <w:rFonts w:ascii="Times New Roman" w:hAnsi="Times New Roman" w:cs="Times New Roman"/>
+        </w:rPr>
+      </w:pPr>
+      <w:r>
+        <w:rPr>
+          <w:rFonts w:ascii="Times New Roman" w:hAnsi="Times New Roman" w:cs="Times New Roman"/>
+        </w:rPr>
+        <w:t>Understand requirements and end-user needs</w:t>
+      </w:r>
+    </w:p>
+    <w:p>
+      <w:pPr>
+        <w:rPr>
+          <w:rFonts w:ascii="Times New Roman" w:hAnsi="Times New Roman" w:cs="Times New Roman"/>
+        </w:rPr>
+      </w:pPr>
+      <w:r>
+        <w:rPr>
+          <w:rFonts w:ascii="Times New Roman" w:hAnsi="Times New Roman" w:cs="Times New Roman"/>
+        </w:rPr>
+        <w:t xml:space="preserve">Responsibilities: </w:t>
+      </w:r>
+    </w:p>
+    <w:p>
+      <w:pPr>
+        <w:pStyle w:val="ListParagraph"/>
+        <w:numPr>
+          <w:ilvl w:val="0"/>
+          <w:numId w:val="1"/>
+        </w:numPr>
+        <w:rPr>
+          <w:rFonts w:ascii="Times New Roman" w:hAnsi="Times New Roman" w:cs="Times New Roman"/>
+        </w:rPr>
+      </w:pPr>
+      <w:r>
+        <w:rPr>
+          <w:rFonts w:ascii="Times New Roman" w:hAnsi="Times New Roman" w:cs="Times New Roman"/>
+        </w:rPr>
+        <w:t>Leads development efforts</w:t>
+      </w:r>
+    </w:p>
+    <w:p>
+      <w:pPr>
+        <w:pStyle w:val="ListParagraph"/>
+        <w:numPr>
+          <w:ilvl w:val="0"/>
+          <w:numId w:val="1"/>
+        </w:numPr>
+        <w:rPr>
+          <w:rFonts w:ascii="Times New Roman" w:hAnsi="Times New Roman" w:cs="Times New Roman"/>
+        </w:rPr>
+      </w:pPr>
+      <w:r>
+        <w:rPr>
+          <w:rFonts w:ascii="Times New Roman" w:hAnsi="Times New Roman" w:cs="Times New Roman"/>
+        </w:rPr>
+        <w:t>Ensures product provides value to the customer</w:t>
+      </w:r>
+    </w:p>
+    <w:p>
+      <w:pPr>
+        <w:rPr>
+          <w:rFonts w:ascii="Times New Roman" w:hAnsi="Times New Roman" w:cs="Times New Roman"/>
+        </w:rPr>
+      </w:pPr>
+    </w:p>
+    <w:p>
+      <w:pPr>
+        <w:rPr>
+          <w:rFonts w:ascii="Times New Roman" w:hAnsi="Times New Roman" w:cs="Times New Roman"/>
+        </w:rPr>
+      </w:pPr>
+      <w:r>
+        <w:rPr>
+          <w:rFonts w:ascii="Times New Roman" w:hAnsi="Times New Roman" w:cs="Times New Roman"/>
+        </w:rPr>
+        <w:t>Technical writer / Information developer</w:t>
+      </w:r>
+    </w:p>
+    <w:p>
+      <w:pPr>
+        <w:rPr>
+          <w:rFonts w:ascii="Times New Roman" w:hAnsi="Times New Roman" w:cs="Times New Roman"/>
+        </w:rPr>
+      </w:pPr>
+      <w:r>
+        <w:rPr>
+          <w:rFonts w:ascii="Times New Roman" w:hAnsi="Times New Roman" w:cs="Times New Roman"/>
+        </w:rPr>
+        <w:t>Writes documentation for end-user</w:t>
+      </w:r>
+    </w:p>
+    <w:p>
+      <w:pPr>
+        <w:rPr>
+          <w:rFonts w:ascii="Times New Roman" w:hAnsi="Times New Roman" w:cs="Times New Roman"/>
+        </w:rPr>
+      </w:pPr>
+      <w:r>
+        <w:rPr>
+          <w:rFonts w:ascii="Times New Roman" w:hAnsi="Times New Roman" w:cs="Times New Roman"/>
+        </w:rPr>
+        <w:t>Technical material – non technical audience</w:t>
+      </w:r>
+    </w:p>
+    <w:p>
+      <w:pPr>
+        <w:rPr>
+          <w:rFonts w:ascii="Times New Roman" w:hAnsi="Times New Roman" w:cs="Times New Roman"/>
+        </w:rPr>
+      </w:pPr>
+      <w:r>
+        <w:rPr>
+          <w:rFonts w:ascii="Times New Roman" w:hAnsi="Times New Roman" w:cs="Times New Roman"/>
+        </w:rPr>
+        <w:t>Responsibilities:</w:t>
+      </w:r>
+    </w:p>
+    <w:p>
+      <w:pPr>
+        <w:pStyle w:val="ListParagraph"/>
+        <w:numPr>
+          <w:ilvl w:val="0"/>
+          <w:numId w:val="1"/>
+        </w:numPr>
+        <w:rPr>
+          <w:rFonts w:ascii="Times New Roman" w:hAnsi="Times New Roman" w:cs="Times New Roman"/>
+        </w:rPr>
+      </w:pPr>
+      <w:r>
+        <w:rPr>
+          <w:rFonts w:ascii="Times New Roman" w:hAnsi="Times New Roman" w:cs="Times New Roman"/>
+        </w:rPr>
+        <w:t>Writes user manuals</w:t>
+      </w:r>
+    </w:p>
+    <w:p>
+      <w:pPr>
+        <w:pStyle w:val="ListParagraph"/>
+        <w:numPr>
+          <w:ilvl w:val="0"/>
+          <w:numId w:val="1"/>
+        </w:numPr>
+        <w:rPr>
+          <w:rFonts w:ascii="Times New Roman" w:hAnsi="Times New Roman" w:cs="Times New Roman"/>
+        </w:rPr>
+      </w:pPr>
+      <w:r>
+        <w:rPr>
+          <w:rFonts w:ascii="Times New Roman" w:hAnsi="Times New Roman" w:cs="Times New Roman"/>
+        </w:rPr>
+        <w:t>Writes reports</w:t>
+      </w:r>
+    </w:p>
+    <w:p>
+      <w:pPr>
+        <w:pStyle w:val="ListParagraph"/>
+        <w:numPr>
+          <w:ilvl w:val="0"/>
+          <w:numId w:val="1"/>
+        </w:numPr>
+        <w:rPr>
+          <w:rFonts w:ascii="Times New Roman" w:hAnsi="Times New Roman" w:cs="Times New Roman"/>
+        </w:rPr>
+      </w:pPr>
+      <w:r>
+        <w:rPr>
+          <w:rFonts w:ascii="Times New Roman" w:hAnsi="Times New Roman" w:cs="Times New Roman"/>
+        </w:rPr>
+        <w:t>Writes white papers</w:t>
+      </w:r>
+    </w:p>
+    <w:p>
+      <w:pPr>
+        <w:pStyle w:val="ListParagraph"/>
+        <w:numPr>
+          <w:ilvl w:val="0"/>
+          <w:numId w:val="1"/>
+        </w:numPr>
+        <w:rPr>
+          <w:rFonts w:ascii="Times New Roman" w:hAnsi="Times New Roman" w:cs="Times New Roman"/>
+        </w:rPr>
+      </w:pPr>
+      <w:r>
+        <w:rPr>
+          <w:rFonts w:ascii="Times New Roman" w:hAnsi="Times New Roman" w:cs="Times New Roman"/>
+        </w:rPr>
+        <w:t>Writes press releases</w:t>
+      </w:r>
+    </w:p>
+    <w:p>
+      <w:pPr>
+        <w:rPr>
+          <w:rFonts w:ascii="Times New Roman" w:hAnsi="Times New Roman" w:cs="Times New Roman"/>
+        </w:rPr>
+      </w:pPr>
+      <w:r>
+        <w:rPr>
+          <w:rFonts w:ascii="Times New Roman" w:hAnsi="Times New Roman" w:cs="Times New Roman"/>
+        </w:rPr>
+        <w:t>m</w:t>
+      </w:r>
+    </w:p>
+    <w:p>
+      <w:pPr>
+        <w:rPr>
+          <w:rFonts w:ascii="Times New Roman" w:hAnsi="Times New Roman" w:cs="Times New Roman"/>
+        </w:rPr>
+      </w:pPr>
+    </w:p>
+    <w:p>
+      <w:pPr>
+        <w:rPr>
+          <w:rFonts w:ascii="Times New Roman" w:hAnsi="Times New Roman" w:cs="Times New Roman"/>
+        </w:rPr>
+      </w:pPr>
+    </w:p>
+    <w:p>
+      <w:pPr>
+        <w:rPr>
+          <w:rFonts w:ascii="Times New Roman" w:hAnsi="Times New Roman" w:cs="Times New Roman"/>
+        </w:rPr>
+      </w:pPr>
+    </w:p>
+    <w:p>
+      <w:pPr>
+        <w:ind w:left="360"/>
+        <w:rPr>
+          <w:rFonts w:ascii="Times New Roman" w:hAnsi="Times New Roman" w:cs="Times New Roman"/>
+        </w:rPr>
+      </w:pPr>
+    </w:p>
+    <w:p>
+      <w:pPr>
+        <w:rPr>
+          <w:rFonts w:ascii="Times New Roman" w:hAnsi="Times New Roman" w:cs="Times New Roman"/>
+        </w:rPr>
+      </w:pPr>
+    </w:p>
+    <w:p>
+      <w:pPr>
+        <w:rPr>
+          <w:rFonts w:ascii="Times New Roman" w:hAnsi="Times New Roman" w:cs="Times New Roman"/>
+        </w:rPr>
+      </w:pPr>
+    </w:p>
+    <w:p>
+      <w:pPr>
+        <w:rPr>
+          <w:rFonts w:ascii="Times New Roman" w:hAnsi="Times New Roman" w:cs="Times New Roman"/>
+        </w:rPr>
+      </w:pPr>
+    </w:p>
+    <w:p>
+      <w:pPr>
+        <w:rPr>
+          <w:rFonts w:ascii="Times New Roman" w:hAnsi="Times New Roman" w:cs="Times New Roman"/>
+        </w:rPr>
+      </w:pPr>
+    </w:p>
+    <w:p>
+      <w:pPr>
+        <w:rPr>
+          <w:rFonts w:ascii="Times New Roman" w:hAnsi="Times New Roman" w:cs="Times New Roman"/>
+        </w:rPr>
+      </w:pPr>
     </w:p>
     <w:p>
       <w:pPr>
@@ -894,6 +4675,184 @@
 <file path=word/numbering.xml><?xml version="1.0" encoding="utf-8"?>
 <w:numbering xmlns:wpc="http://schemas.microsoft.com/office/word/2010/wordprocessingCanvas" xmlns:cx="http://schemas.microsoft.com/office/drawing/2014/chartex" xmlns:cx1="http://schemas.microsoft.com/office/drawing/2015/9/8/chartex" xmlns:cx2="http://schemas.microsoft.com/office/drawing/2015/10/21/chartex" xmlns:cx3="http://schemas.microsoft.com/office/drawing/2016/5/9/chartex" xmlns:cx4="http://schemas.microsoft.com/office/drawing/2016/5/10/chartex" xmlns:cx5="http://schemas.microsoft.com/office/drawing/2016/5/11/chartex" xmlns:cx6="http://schemas.microsoft.com/office/drawing/2016/5/12/chartex" xmlns:cx7="http://schemas.microsoft.com/office/drawing/2016/5/13/chartex" xmlns:cx8="http://schemas.microsoft.com/office/drawing/2016/5/14/chartex" xmlns:mc="http://schemas.openxmlformats.org/markup-compatibility/2006" xmlns:aink="http://schemas.microsoft.com/office/drawing/2016/ink" xmlns:am3d="http://schemas.microsoft.com/office/drawing/2017/model3d" xmlns:o="urn:schemas-microsoft-com:office:office" xmlns:oel="http://schemas.microsoft.com/office/2019/extlst" xmlns:r="http://schemas.openxmlformats.org/officeDocument/2006/relationships" xmlns:m="http://schemas.openxmlformats.org/officeDocument/2006/math" xmlns:v="urn:schemas-microsoft-com:vml" xmlns:wp14="http://schemas.microsoft.com/office/word/2010/wordprocessingDrawing" xmlns:wp="http://schemas.openxmlformats.org/drawingml/2006/wordprocessingDrawing" xmlns:w10="urn:schemas-microsoft-com:office:word" xmlns:w="http://schemas.openxmlformats.org/wordprocessingml/2006/main" xmlns:w14="http://schemas.microsoft.com/office/word/2010/wordml" xmlns:w15="http://schemas.microsoft.com/office/word/2012/wordml" xmlns:w16cex="http://schemas.microsoft.com/office/word/2018/wordml/cex" xmlns:w16cid="http://schemas.microsoft.com/office/word/2016/wordml/cid" xmlns:w16="http://schemas.microsoft.com/office/word/2018/wordml" xmlns:w16du="http://schemas.microsoft.com/office/word/2023/wordml/word16du" xmlns:w16sdtdh="http://schemas.microsoft.com/office/word/2020/wordml/sdtdatahash" xmlns:w16sdtfl="http://schemas.microsoft.com/office/word/2024/wordml/sdtformatlock" xmlns:w16se="http://schemas.microsoft.com/office/word/2015/wordml/symex" xmlns:wpg="http://schemas.microsoft.com/office/word/2010/wordprocessingGroup" xmlns:wpi="http://schemas.microsoft.com/office/word/2010/wordprocessingInk" xmlns:wne="http://schemas.microsoft.com/office/word/2006/wordml" xmlns:wps="http://schemas.microsoft.com/office/word/2010/wordprocessingShape" mc:Ignorable="w14 w15 w16se w16cid w16 w16cex w16sdtdh w16sdtfl w16du wp14">
   <w:abstractNum w:abstractNumId="0" w15:restartNumberingAfterBreak="0">
+    <w:nsid w:val="48D009B6"/>
+    <w:multiLevelType w:val="hybridMultilevel"/>
+    <w:tmpl w:val="9656FE34"/>
+    <w:lvl w:ilvl="0" w:tplc="04090011">
+      <w:start w:val="1"/>
+      <w:numFmt w:val="decimal"/>
+      <w:lvlText w:val="%1)"/>
+      <w:lvlJc w:val="left"/>
+      <w:pPr>
+        <w:ind w:left="720" w:hanging="360"/>
+      </w:pPr>
+      <w:rPr>
+        <w:rFonts w:hint="default"/>
+      </w:rPr>
+    </w:lvl>
+    <w:lvl w:ilvl="1" w:tplc="04090019" w:tentative="1">
+      <w:start w:val="1"/>
+      <w:numFmt w:val="lowerLetter"/>
+      <w:lvlText w:val="%2."/>
+      <w:lvlJc w:val="left"/>
+      <w:pPr>
+        <w:ind w:left="1440" w:hanging="360"/>
+      </w:pPr>
+    </w:lvl>
+    <w:lvl w:ilvl="2" w:tplc="0409001B" w:tentative="1">
+      <w:start w:val="1"/>
+      <w:numFmt w:val="lowerRoman"/>
+      <w:lvlText w:val="%3."/>
+      <w:lvlJc w:val="right"/>
+      <w:pPr>
+        <w:ind w:left="2160" w:hanging="180"/>
+      </w:pPr>
+    </w:lvl>
+    <w:lvl w:ilvl="3" w:tplc="0409000F" w:tentative="1">
+      <w:start w:val="1"/>
+      <w:numFmt w:val="decimal"/>
+      <w:lvlText w:val="%4."/>
+      <w:lvlJc w:val="left"/>
+      <w:pPr>
+        <w:ind w:left="2880" w:hanging="360"/>
+      </w:pPr>
+    </w:lvl>
+    <w:lvl w:ilvl="4" w:tplc="04090019" w:tentative="1">
+      <w:start w:val="1"/>
+      <w:numFmt w:val="lowerLetter"/>
+      <w:lvlText w:val="%5."/>
+      <w:lvlJc w:val="left"/>
+      <w:pPr>
+        <w:ind w:left="3600" w:hanging="360"/>
+      </w:pPr>
+    </w:lvl>
+    <w:lvl w:ilvl="5" w:tplc="0409001B" w:tentative="1">
+      <w:start w:val="1"/>
+      <w:numFmt w:val="lowerRoman"/>
+      <w:lvlText w:val="%6."/>
+      <w:lvlJc w:val="right"/>
+      <w:pPr>
+        <w:ind w:left="4320" w:hanging="180"/>
+      </w:pPr>
+    </w:lvl>
+    <w:lvl w:ilvl="6" w:tplc="0409000F" w:tentative="1">
+      <w:start w:val="1"/>
+      <w:numFmt w:val="decimal"/>
+      <w:lvlText w:val="%7."/>
+      <w:lvlJc w:val="left"/>
+      <w:pPr>
+        <w:ind w:left="5040" w:hanging="360"/>
+      </w:pPr>
+    </w:lvl>
+    <w:lvl w:ilvl="7" w:tplc="04090019" w:tentative="1">
+      <w:start w:val="1"/>
+      <w:numFmt w:val="lowerLetter"/>
+      <w:lvlText w:val="%8."/>
+      <w:lvlJc w:val="left"/>
+      <w:pPr>
+        <w:ind w:left="5760" w:hanging="360"/>
+      </w:pPr>
+    </w:lvl>
+    <w:lvl w:ilvl="8" w:tplc="0409001B" w:tentative="1">
+      <w:start w:val="1"/>
+      <w:numFmt w:val="lowerRoman"/>
+      <w:lvlText w:val="%9."/>
+      <w:lvlJc w:val="right"/>
+      <w:pPr>
+        <w:ind w:left="6480" w:hanging="180"/>
+      </w:pPr>
+    </w:lvl>
+  </w:abstractNum>
+  <w:abstractNum w:abstractNumId="1" w15:restartNumberingAfterBreak="0">
+    <w:nsid w:val="62175A0A"/>
+    <w:multiLevelType w:val="hybridMultilevel"/>
+    <w:tmpl w:val="06E82E32"/>
+    <w:lvl w:ilvl="0" w:tplc="04090011">
+      <w:start w:val="1"/>
+      <w:numFmt w:val="decimal"/>
+      <w:lvlText w:val="%1)"/>
+      <w:lvlJc w:val="left"/>
+      <w:pPr>
+        <w:ind w:left="720" w:hanging="360"/>
+      </w:pPr>
+      <w:rPr>
+        <w:rFonts w:hint="default"/>
+      </w:rPr>
+    </w:lvl>
+    <w:lvl w:ilvl="1" w:tplc="04090019" w:tentative="1">
+      <w:start w:val="1"/>
+      <w:numFmt w:val="lowerLetter"/>
+      <w:lvlText w:val="%2."/>
+      <w:lvlJc w:val="left"/>
+      <w:pPr>
+        <w:ind w:left="1440" w:hanging="360"/>
+      </w:pPr>
+    </w:lvl>
+    <w:lvl w:ilvl="2" w:tplc="0409001B" w:tentative="1">
+      <w:start w:val="1"/>
+      <w:numFmt w:val="lowerRoman"/>
+      <w:lvlText w:val="%3."/>
+      <w:lvlJc w:val="right"/>
+      <w:pPr>
+        <w:ind w:left="2160" w:hanging="180"/>
+      </w:pPr>
+    </w:lvl>
+    <w:lvl w:ilvl="3" w:tplc="0409000F" w:tentative="1">
+      <w:start w:val="1"/>
+      <w:numFmt w:val="decimal"/>
+      <w:lvlText w:val="%4."/>
+      <w:lvlJc w:val="left"/>
+      <w:pPr>
+        <w:ind w:left="2880" w:hanging="360"/>
+      </w:pPr>
+    </w:lvl>
+    <w:lvl w:ilvl="4" w:tplc="04090019" w:tentative="1">
+      <w:start w:val="1"/>
+      <w:numFmt w:val="lowerLetter"/>
+      <w:lvlText w:val="%5."/>
+      <w:lvlJc w:val="left"/>
+      <w:pPr>
+        <w:ind w:left="3600" w:hanging="360"/>
+      </w:pPr>
+    </w:lvl>
+    <w:lvl w:ilvl="5" w:tplc="0409001B" w:tentative="1">
+      <w:start w:val="1"/>
+      <w:numFmt w:val="lowerRoman"/>
+      <w:lvlText w:val="%6."/>
+      <w:lvlJc w:val="right"/>
+      <w:pPr>
+        <w:ind w:left="4320" w:hanging="180"/>
+      </w:pPr>
+    </w:lvl>
+    <w:lvl w:ilvl="6" w:tplc="0409000F" w:tentative="1">
+      <w:start w:val="1"/>
+      <w:numFmt w:val="decimal"/>
+      <w:lvlText w:val="%7."/>
+      <w:lvlJc w:val="left"/>
+      <w:pPr>
+        <w:ind w:left="5040" w:hanging="360"/>
+      </w:pPr>
+    </w:lvl>
+    <w:lvl w:ilvl="7" w:tplc="04090019" w:tentative="1">
+      <w:start w:val="1"/>
+      <w:numFmt w:val="lowerLetter"/>
+      <w:lvlText w:val="%8."/>
+      <w:lvlJc w:val="left"/>
+      <w:pPr>
+        <w:ind w:left="5760" w:hanging="360"/>
+      </w:pPr>
+    </w:lvl>
+    <w:lvl w:ilvl="8" w:tplc="0409001B" w:tentative="1">
+      <w:start w:val="1"/>
+      <w:numFmt w:val="lowerRoman"/>
+      <w:lvlText w:val="%9."/>
+      <w:lvlJc w:val="right"/>
+      <w:pPr>
+        <w:ind w:left="6480" w:hanging="180"/>
+      </w:pPr>
+    </w:lvl>
+  </w:abstractNum>
+  <w:abstractNum w:abstractNumId="2" w15:restartNumberingAfterBreak="0">
     <w:nsid w:val="7FD43ABF"/>
     <w:multiLevelType w:val="hybridMultilevel"/>
     <w:tmpl w:val="021644A8"/>
@@ -1006,6 +4965,12 @@
     </w:lvl>
   </w:abstractNum>
   <w:num w:numId="1" w16cid:durableId="1004667475">
+    <w:abstractNumId w:val="2"/>
+  </w:num>
+  <w:num w:numId="2" w16cid:durableId="242375645">
+    <w:abstractNumId w:val="1"/>
+  </w:num>
+  <w:num w:numId="3" w16cid:durableId="1023901432">
     <w:abstractNumId w:val="0"/>
   </w:num>
 </w:numbering>

</xml_diff>